<commit_message>
corrected open bundle sequence to check integrity first and then decrypt
</commit_message>
<xml_diff>
--- a/blueprints/Data Bundle.docx
+++ b/blueprints/Data Bundle.docx
@@ -1,6 +1,6 @@
 
 <file path=word/document.xml><?xml version="1.0" encoding="utf-8"?>
-<w:document xmlns:wpc="http://schemas.microsoft.com/office/word/2010/wordprocessingCanvas" xmlns:mc="http://schemas.openxmlformats.org/markup-compatibility/2006" xmlns:o="urn:schemas-microsoft-com:office:office" xmlns:r="http://schemas.openxmlformats.org/officeDocument/2006/relationships" xmlns:m="http://schemas.openxmlformats.org/officeDocument/2006/math" xmlns:v="urn:schemas-microsoft-com:vml" xmlns:wp14="http://schemas.microsoft.com/office/word/2010/wordprocessingDrawing" xmlns:wp="http://schemas.openxmlformats.org/drawingml/2006/wordprocessingDrawing" xmlns:w10="urn:schemas-microsoft-com:office:word" xmlns:w="http://schemas.openxmlformats.org/wordprocessingml/2006/main" xmlns:w14="http://schemas.microsoft.com/office/word/2010/wordml" xmlns:wpg="http://schemas.microsoft.com/office/word/2010/wordprocessingGroup" xmlns:wpi="http://schemas.microsoft.com/office/word/2010/wordprocessingInk" xmlns:wne="http://schemas.microsoft.com/office/word/2006/wordml" xmlns:wps="http://schemas.microsoft.com/office/word/2010/wordprocessingShape" mc:Ignorable="w14 wp14">
+<w:document xmlns:wpc="http://schemas.microsoft.com/office/word/2010/wordprocessingCanvas" xmlns:mc="http://schemas.openxmlformats.org/markup-compatibility/2006" xmlns:o="urn:schemas-microsoft-com:office:office" xmlns:r="http://schemas.openxmlformats.org/officeDocument/2006/relationships" xmlns:m="http://schemas.openxmlformats.org/officeDocument/2006/math" xmlns:v="urn:schemas-microsoft-com:vml" xmlns:wp14="http://schemas.microsoft.com/office/word/2010/wordprocessingDrawing" xmlns:wp="http://schemas.openxmlformats.org/drawingml/2006/wordprocessingDrawing" xmlns:w10="urn:schemas-microsoft-com:office:word" xmlns:w="http://schemas.openxmlformats.org/wordprocessingml/2006/main" xmlns:w14="http://schemas.microsoft.com/office/word/2010/wordml" xmlns:w15="http://schemas.microsoft.com/office/word/2012/wordml" xmlns:wpg="http://schemas.microsoft.com/office/word/2010/wordprocessingGroup" xmlns:wpi="http://schemas.microsoft.com/office/word/2010/wordprocessingInk" xmlns:wne="http://schemas.microsoft.com/office/word/2006/wordml" xmlns:wps="http://schemas.microsoft.com/office/word/2010/wordprocessingShape" mc:Ignorable="w14 w15 wp14">
   <w:body>
     <w:p>
       <w:pPr>
@@ -369,8 +369,6 @@
       </w:pPr>
       <w:r>
         <w:tab/>
-      </w:r>
-      <w:r>
         <w:t>&lt;</w:t>
       </w:r>
       <w:proofErr w:type="spellStart"/>
@@ -417,10 +415,7 @@
       </w:r>
       <w:proofErr w:type="gramEnd"/>
       <w:r>
-        <w:t>mt</w:t>
-      </w:r>
-      <w:r>
-        <w:t>wilson-</w:t>
+        <w:t>mtwilson-</w:t>
       </w:r>
       <w:proofErr w:type="spellStart"/>
       <w:r>
@@ -428,10 +423,7 @@
       </w:r>
       <w:proofErr w:type="spellEnd"/>
       <w:r>
-        <w:t>-archive</w:t>
-      </w:r>
-      <w:r>
-        <w:t>&lt;/</w:t>
+        <w:t>-archive&lt;/</w:t>
       </w:r>
       <w:proofErr w:type="spellStart"/>
       <w:r>
@@ -456,10 +448,7 @@
       </w:r>
       <w:proofErr w:type="gramEnd"/>
       <w:r>
-        <w:t>jar</w:t>
-      </w:r>
-      <w:r>
-        <w:t>&lt;/type&gt;</w:t>
+        <w:t>jar&lt;/type&gt;</w:t>
       </w:r>
     </w:p>
     <w:p>
@@ -518,10 +507,7 @@
     </w:p>
     <w:p>
       <w:r>
-        <w:t>Currently t</w:t>
-      </w:r>
-      <w:r>
-        <w:t>he data bundle does not include integrity or confidentiality security features. The security of this feature currently relies on the use of TLS to connect to the attestation server and the key broker, and on the user having control over the data bundle from the moment it is downloaded from the attestation server until the moment it is uploaded into the key broker.</w:t>
+        <w:t>Currently the data bundle does not include integrity or confidentiality security features. The security of this feature currently relies on the use of TLS to connect to the attestation server and the key broker, and on the user having control over the data bundle from the moment it is downloaded from the attestation server until the moment it is uploaded into the key broker.</w:t>
       </w:r>
     </w:p>
     <w:p>
@@ -572,8 +558,6 @@
       <w:r>
         <w:t>Configuration Settings</w:t>
       </w:r>
-      <w:bookmarkStart w:id="0" w:name="_GoBack"/>
-      <w:bookmarkEnd w:id="0"/>
     </w:p>
     <w:p>
       <w:r>
@@ -669,23 +653,23 @@
         <w:pStyle w:val="Code"/>
       </w:pPr>
       <w:r>
+        <w:t>&lt;</w:t>
+      </w:r>
+      <w:proofErr w:type="gramStart"/>
+      <w:r>
+        <w:t>dependency</w:t>
+      </w:r>
+      <w:proofErr w:type="gramEnd"/>
+      <w:r>
+        <w:t>&gt;</w:t>
+      </w:r>
+    </w:p>
+    <w:p>
+      <w:pPr>
+        <w:pStyle w:val="Code"/>
+      </w:pPr>
+      <w:r>
         <w:lastRenderedPageBreak/>
-        <w:t>&lt;</w:t>
-      </w:r>
-      <w:proofErr w:type="gramStart"/>
-      <w:r>
-        <w:t>dependency</w:t>
-      </w:r>
-      <w:proofErr w:type="gramEnd"/>
-      <w:r>
-        <w:t>&gt;</w:t>
-      </w:r>
-    </w:p>
-    <w:p>
-      <w:pPr>
-        <w:pStyle w:val="Code"/>
-      </w:pPr>
-      <w:r>
         <w:tab/>
         <w:t>&lt;</w:t>
       </w:r>
@@ -971,15 +955,7 @@
         <w:t>and</w:t>
       </w:r>
       <w:r>
-        <w:t xml:space="preserve"> piping the bundle through </w:t>
-      </w:r>
-      <w:proofErr w:type="spellStart"/>
-      <w:r>
-        <w:t>grep</w:t>
-      </w:r>
-      <w:proofErr w:type="spellEnd"/>
-      <w:r>
-        <w:t xml:space="preserve"> results in the message “</w:t>
+        <w:t xml:space="preserve"> piping the bundle through grep results in the message “</w:t>
       </w:r>
       <w:r>
         <w:t>Binary file (standard input) matches</w:t>
@@ -1463,10 +1439,7 @@
     </w:p>
     <w:p>
       <w:r>
-        <w:t xml:space="preserve">The key broker proxy relies on mtwilson-core-data-bundle </w:t>
-      </w:r>
-      <w:r>
-        <w:t>to provide the user interface for importing a bundle, to extract the bundle and to call available extensions for processing its contents.</w:t>
+        <w:t>The key broker proxy relies on mtwilson-core-data-bundle to provide the user interface for importing a bundle, to extract the bundle and to call available extensions for processing its contents.</w:t>
       </w:r>
     </w:p>
     <w:p>
@@ -1831,10 +1804,7 @@
     </w:p>
     <w:p>
       <w:r>
-        <w:t>The new class</w:t>
-      </w:r>
-      <w:r>
-        <w:t xml:space="preserve"> </w:t>
+        <w:t xml:space="preserve">The new class </w:t>
       </w:r>
       <w:proofErr w:type="spellStart"/>
       <w:r>
@@ -1857,13 +1827,7 @@
       </w:r>
       <w:proofErr w:type="spellEnd"/>
       <w:r>
-        <w:t xml:space="preserve"> extend</w:t>
-      </w:r>
-      <w:r>
-        <w:t>s</w:t>
-      </w:r>
-      <w:r>
-        <w:t xml:space="preserve"> the abstract base class </w:t>
+        <w:t xml:space="preserve"> extends the abstract base class </w:t>
       </w:r>
       <w:proofErr w:type="spellStart"/>
       <w:r>
@@ -1928,8 +1892,19 @@
     </w:p>
     <w:p>
       <w:r>
-        <w:t xml:space="preserve">When both confidentiality and integrity are included, the confidentiality component must run first to decrypt data files and metadata files (including possibly the integrity files). </w:t>
-      </w:r>
+        <w:t xml:space="preserve">When both confidentiality and integrity are included, the </w:t>
+      </w:r>
+      <w:r>
+        <w:t>integrity</w:t>
+      </w:r>
+      <w:r>
+        <w:t xml:space="preserve"> component must run first</w:t>
+      </w:r>
+      <w:r>
+        <w:t>.</w:t>
+      </w:r>
+      <w:bookmarkStart w:id="0" w:name="_GoBack"/>
+      <w:bookmarkEnd w:id="0"/>
     </w:p>
     <w:p>
       <w:pPr>
@@ -1959,7 +1934,16 @@
     </w:p>
     <w:p>
       <w:r>
-        <w:t xml:space="preserve">When both confidentiality and integrity are included, the confidentiality component must run first to decrypt data files and metadata files (including possibly the integrity files). </w:t>
+        <w:t xml:space="preserve">When both confidentiality and integrity are included, the </w:t>
+      </w:r>
+      <w:r>
+        <w:t>integrity</w:t>
+      </w:r>
+      <w:r>
+        <w:t xml:space="preserve"> component must run firs</w:t>
+      </w:r>
+      <w:r>
+        <w:t>t.</w:t>
       </w:r>
     </w:p>
     <w:p>
@@ -2008,8 +1992,8 @@
     </w:p>
     <w:p/>
     <w:sectPr>
-      <w:headerReference w:type="default" r:id="rId8"/>
-      <w:headerReference w:type="first" r:id="rId9"/>
+      <w:headerReference w:type="default" r:id="rId7"/>
+      <w:headerReference w:type="first" r:id="rId8"/>
       <w:pgSz w:w="12240" w:h="15840"/>
       <w:pgMar w:top="1440" w:right="1440" w:bottom="1440" w:left="1440" w:header="720" w:footer="720" w:gutter="0"/>
       <w:cols w:space="720"/>
@@ -2021,7 +2005,7 @@
 </file>
 
 <file path=word/endnotes.xml><?xml version="1.0" encoding="utf-8"?>
-<w:endnotes xmlns:wpc="http://schemas.microsoft.com/office/word/2010/wordprocessingCanvas" xmlns:mc="http://schemas.openxmlformats.org/markup-compatibility/2006" xmlns:o="urn:schemas-microsoft-com:office:office" xmlns:r="http://schemas.openxmlformats.org/officeDocument/2006/relationships" xmlns:m="http://schemas.openxmlformats.org/officeDocument/2006/math" xmlns:v="urn:schemas-microsoft-com:vml" xmlns:wp14="http://schemas.microsoft.com/office/word/2010/wordprocessingDrawing" xmlns:wp="http://schemas.openxmlformats.org/drawingml/2006/wordprocessingDrawing" xmlns:w10="urn:schemas-microsoft-com:office:word" xmlns:w="http://schemas.openxmlformats.org/wordprocessingml/2006/main" xmlns:w14="http://schemas.microsoft.com/office/word/2010/wordml" xmlns:wpg="http://schemas.microsoft.com/office/word/2010/wordprocessingGroup" xmlns:wpi="http://schemas.microsoft.com/office/word/2010/wordprocessingInk" xmlns:wne="http://schemas.microsoft.com/office/word/2006/wordml" xmlns:wps="http://schemas.microsoft.com/office/word/2010/wordprocessingShape" mc:Ignorable="w14 wp14">
+<w:endnotes xmlns:wpc="http://schemas.microsoft.com/office/word/2010/wordprocessingCanvas" xmlns:mc="http://schemas.openxmlformats.org/markup-compatibility/2006" xmlns:o="urn:schemas-microsoft-com:office:office" xmlns:r="http://schemas.openxmlformats.org/officeDocument/2006/relationships" xmlns:m="http://schemas.openxmlformats.org/officeDocument/2006/math" xmlns:v="urn:schemas-microsoft-com:vml" xmlns:wp14="http://schemas.microsoft.com/office/word/2010/wordprocessingDrawing" xmlns:wp="http://schemas.openxmlformats.org/drawingml/2006/wordprocessingDrawing" xmlns:w10="urn:schemas-microsoft-com:office:word" xmlns:w="http://schemas.openxmlformats.org/wordprocessingml/2006/main" xmlns:w14="http://schemas.microsoft.com/office/word/2010/wordml" xmlns:w15="http://schemas.microsoft.com/office/word/2012/wordml" xmlns:wpg="http://schemas.microsoft.com/office/word/2010/wordprocessingGroup" xmlns:wpi="http://schemas.microsoft.com/office/word/2010/wordprocessingInk" xmlns:wne="http://schemas.microsoft.com/office/word/2006/wordml" xmlns:wps="http://schemas.microsoft.com/office/word/2010/wordprocessingShape" mc:Ignorable="w14 w15 wp14">
   <w:endnote w:type="separator" w:id="-1">
     <w:p>
       <w:pPr>
@@ -2046,7 +2030,7 @@
 </file>
 
 <file path=word/footnotes.xml><?xml version="1.0" encoding="utf-8"?>
-<w:footnotes xmlns:wpc="http://schemas.microsoft.com/office/word/2010/wordprocessingCanvas" xmlns:mc="http://schemas.openxmlformats.org/markup-compatibility/2006" xmlns:o="urn:schemas-microsoft-com:office:office" xmlns:r="http://schemas.openxmlformats.org/officeDocument/2006/relationships" xmlns:m="http://schemas.openxmlformats.org/officeDocument/2006/math" xmlns:v="urn:schemas-microsoft-com:vml" xmlns:wp14="http://schemas.microsoft.com/office/word/2010/wordprocessingDrawing" xmlns:wp="http://schemas.openxmlformats.org/drawingml/2006/wordprocessingDrawing" xmlns:w10="urn:schemas-microsoft-com:office:word" xmlns:w="http://schemas.openxmlformats.org/wordprocessingml/2006/main" xmlns:w14="http://schemas.microsoft.com/office/word/2010/wordml" xmlns:wpg="http://schemas.microsoft.com/office/word/2010/wordprocessingGroup" xmlns:wpi="http://schemas.microsoft.com/office/word/2010/wordprocessingInk" xmlns:wne="http://schemas.microsoft.com/office/word/2006/wordml" xmlns:wps="http://schemas.microsoft.com/office/word/2010/wordprocessingShape" mc:Ignorable="w14 wp14">
+<w:footnotes xmlns:wpc="http://schemas.microsoft.com/office/word/2010/wordprocessingCanvas" xmlns:mc="http://schemas.openxmlformats.org/markup-compatibility/2006" xmlns:o="urn:schemas-microsoft-com:office:office" xmlns:r="http://schemas.openxmlformats.org/officeDocument/2006/relationships" xmlns:m="http://schemas.openxmlformats.org/officeDocument/2006/math" xmlns:v="urn:schemas-microsoft-com:vml" xmlns:wp14="http://schemas.microsoft.com/office/word/2010/wordprocessingDrawing" xmlns:wp="http://schemas.openxmlformats.org/drawingml/2006/wordprocessingDrawing" xmlns:w10="urn:schemas-microsoft-com:office:word" xmlns:w="http://schemas.openxmlformats.org/wordprocessingml/2006/main" xmlns:w14="http://schemas.microsoft.com/office/word/2010/wordml" xmlns:w15="http://schemas.microsoft.com/office/word/2012/wordml" xmlns:wpg="http://schemas.microsoft.com/office/word/2010/wordprocessingGroup" xmlns:wpi="http://schemas.microsoft.com/office/word/2010/wordprocessingInk" xmlns:wne="http://schemas.microsoft.com/office/word/2006/wordml" xmlns:wps="http://schemas.microsoft.com/office/word/2010/wordprocessingShape" mc:Ignorable="w14 w15 wp14">
   <w:footnote w:type="separator" w:id="-1">
     <w:p>
       <w:pPr>
@@ -2071,7 +2055,7 @@
 </file>
 
 <file path=word/header1.xml><?xml version="1.0" encoding="utf-8"?>
-<w:hdr xmlns:wpc="http://schemas.microsoft.com/office/word/2010/wordprocessingCanvas" xmlns:mc="http://schemas.openxmlformats.org/markup-compatibility/2006" xmlns:o="urn:schemas-microsoft-com:office:office" xmlns:r="http://schemas.openxmlformats.org/officeDocument/2006/relationships" xmlns:m="http://schemas.openxmlformats.org/officeDocument/2006/math" xmlns:v="urn:schemas-microsoft-com:vml" xmlns:wp14="http://schemas.microsoft.com/office/word/2010/wordprocessingDrawing" xmlns:wp="http://schemas.openxmlformats.org/drawingml/2006/wordprocessingDrawing" xmlns:w10="urn:schemas-microsoft-com:office:word" xmlns:w="http://schemas.openxmlformats.org/wordprocessingml/2006/main" xmlns:w14="http://schemas.microsoft.com/office/word/2010/wordml" xmlns:wpg="http://schemas.microsoft.com/office/word/2010/wordprocessingGroup" xmlns:wpi="http://schemas.microsoft.com/office/word/2010/wordprocessingInk" xmlns:wne="http://schemas.microsoft.com/office/word/2006/wordml" xmlns:wps="http://schemas.microsoft.com/office/word/2010/wordprocessingShape" mc:Ignorable="w14 wp14">
+<w:hdr xmlns:wpc="http://schemas.microsoft.com/office/word/2010/wordprocessingCanvas" xmlns:mc="http://schemas.openxmlformats.org/markup-compatibility/2006" xmlns:o="urn:schemas-microsoft-com:office:office" xmlns:r="http://schemas.openxmlformats.org/officeDocument/2006/relationships" xmlns:m="http://schemas.openxmlformats.org/officeDocument/2006/math" xmlns:v="urn:schemas-microsoft-com:vml" xmlns:wp14="http://schemas.microsoft.com/office/word/2010/wordprocessingDrawing" xmlns:wp="http://schemas.openxmlformats.org/drawingml/2006/wordprocessingDrawing" xmlns:w10="urn:schemas-microsoft-com:office:word" xmlns:w="http://schemas.openxmlformats.org/wordprocessingml/2006/main" xmlns:w14="http://schemas.microsoft.com/office/word/2010/wordml" xmlns:w15="http://schemas.microsoft.com/office/word/2012/wordml" xmlns:wpg="http://schemas.microsoft.com/office/word/2010/wordprocessingGroup" xmlns:wpi="http://schemas.microsoft.com/office/word/2010/wordprocessingInk" xmlns:wne="http://schemas.microsoft.com/office/word/2006/wordml" xmlns:wps="http://schemas.microsoft.com/office/word/2010/wordprocessingShape" mc:Ignorable="w14 w15 wp14">
   <w:p>
     <w:pPr>
       <w:pStyle w:val="Header"/>
@@ -2179,7 +2163,7 @@
 </file>
 
 <file path=word/header2.xml><?xml version="1.0" encoding="utf-8"?>
-<w:hdr xmlns:wpc="http://schemas.microsoft.com/office/word/2010/wordprocessingCanvas" xmlns:mc="http://schemas.openxmlformats.org/markup-compatibility/2006" xmlns:o="urn:schemas-microsoft-com:office:office" xmlns:r="http://schemas.openxmlformats.org/officeDocument/2006/relationships" xmlns:m="http://schemas.openxmlformats.org/officeDocument/2006/math" xmlns:v="urn:schemas-microsoft-com:vml" xmlns:wp14="http://schemas.microsoft.com/office/word/2010/wordprocessingDrawing" xmlns:wp="http://schemas.openxmlformats.org/drawingml/2006/wordprocessingDrawing" xmlns:w10="urn:schemas-microsoft-com:office:word" xmlns:w="http://schemas.openxmlformats.org/wordprocessingml/2006/main" xmlns:w14="http://schemas.microsoft.com/office/word/2010/wordml" xmlns:wpg="http://schemas.microsoft.com/office/word/2010/wordprocessingGroup" xmlns:wpi="http://schemas.microsoft.com/office/word/2010/wordprocessingInk" xmlns:wne="http://schemas.microsoft.com/office/word/2006/wordml" xmlns:wps="http://schemas.microsoft.com/office/word/2010/wordprocessingShape" mc:Ignorable="w14 wp14">
+<w:hdr xmlns:wpc="http://schemas.microsoft.com/office/word/2010/wordprocessingCanvas" xmlns:mc="http://schemas.openxmlformats.org/markup-compatibility/2006" xmlns:o="urn:schemas-microsoft-com:office:office" xmlns:r="http://schemas.openxmlformats.org/officeDocument/2006/relationships" xmlns:m="http://schemas.openxmlformats.org/officeDocument/2006/math" xmlns:v="urn:schemas-microsoft-com:vml" xmlns:wp14="http://schemas.microsoft.com/office/word/2010/wordprocessingDrawing" xmlns:wp="http://schemas.openxmlformats.org/drawingml/2006/wordprocessingDrawing" xmlns:w10="urn:schemas-microsoft-com:office:word" xmlns:w="http://schemas.openxmlformats.org/wordprocessingml/2006/main" xmlns:w14="http://schemas.microsoft.com/office/word/2010/wordml" xmlns:w15="http://schemas.microsoft.com/office/word/2012/wordml" xmlns:wpg="http://schemas.microsoft.com/office/word/2010/wordprocessingGroup" xmlns:wpi="http://schemas.microsoft.com/office/word/2010/wordprocessingInk" xmlns:wne="http://schemas.microsoft.com/office/word/2006/wordml" xmlns:wps="http://schemas.microsoft.com/office/word/2010/wordprocessingShape" mc:Ignorable="w14 w15 wp14">
   <w:p>
     <w:pPr>
       <w:pStyle w:val="Header"/>
@@ -2243,8 +2227,8 @@
 </file>
 
 <file path=word/numbering.xml><?xml version="1.0" encoding="utf-8"?>
-<w:numbering xmlns:wpc="http://schemas.microsoft.com/office/word/2010/wordprocessingCanvas" xmlns:mc="http://schemas.openxmlformats.org/markup-compatibility/2006" xmlns:o="urn:schemas-microsoft-com:office:office" xmlns:r="http://schemas.openxmlformats.org/officeDocument/2006/relationships" xmlns:m="http://schemas.openxmlformats.org/officeDocument/2006/math" xmlns:v="urn:schemas-microsoft-com:vml" xmlns:wp14="http://schemas.microsoft.com/office/word/2010/wordprocessingDrawing" xmlns:wp="http://schemas.openxmlformats.org/drawingml/2006/wordprocessingDrawing" xmlns:w10="urn:schemas-microsoft-com:office:word" xmlns:w="http://schemas.openxmlformats.org/wordprocessingml/2006/main" xmlns:w14="http://schemas.microsoft.com/office/word/2010/wordml" xmlns:wpg="http://schemas.microsoft.com/office/word/2010/wordprocessingGroup" xmlns:wpi="http://schemas.microsoft.com/office/word/2010/wordprocessingInk" xmlns:wne="http://schemas.microsoft.com/office/word/2006/wordml" xmlns:wps="http://schemas.microsoft.com/office/word/2010/wordprocessingShape" mc:Ignorable="w14 wp14">
-  <w:abstractNum w:abstractNumId="0">
+<w:numbering xmlns:wpc="http://schemas.microsoft.com/office/word/2010/wordprocessingCanvas" xmlns:mc="http://schemas.openxmlformats.org/markup-compatibility/2006" xmlns:o="urn:schemas-microsoft-com:office:office" xmlns:r="http://schemas.openxmlformats.org/officeDocument/2006/relationships" xmlns:m="http://schemas.openxmlformats.org/officeDocument/2006/math" xmlns:v="urn:schemas-microsoft-com:vml" xmlns:wp14="http://schemas.microsoft.com/office/word/2010/wordprocessingDrawing" xmlns:wp="http://schemas.openxmlformats.org/drawingml/2006/wordprocessingDrawing" xmlns:w10="urn:schemas-microsoft-com:office:word" xmlns:w="http://schemas.openxmlformats.org/wordprocessingml/2006/main" xmlns:w14="http://schemas.microsoft.com/office/word/2010/wordml" xmlns:w15="http://schemas.microsoft.com/office/word/2012/wordml" xmlns:wpg="http://schemas.microsoft.com/office/word/2010/wordprocessingGroup" xmlns:wpi="http://schemas.microsoft.com/office/word/2010/wordprocessingInk" xmlns:wne="http://schemas.microsoft.com/office/word/2006/wordml" xmlns:wps="http://schemas.microsoft.com/office/word/2010/wordprocessingShape" mc:Ignorable="w14 w15 wp14">
+  <w:abstractNum w:abstractNumId="0" w15:restartNumberingAfterBreak="0">
     <w:nsid w:val="012F26C6"/>
     <w:multiLevelType w:val="hybridMultilevel"/>
     <w:tmpl w:val="090439E0"/>
@@ -2333,7 +2317,7 @@
       </w:pPr>
     </w:lvl>
   </w:abstractNum>
-  <w:abstractNum w:abstractNumId="1">
+  <w:abstractNum w:abstractNumId="1" w15:restartNumberingAfterBreak="0">
     <w:nsid w:val="01D4612C"/>
     <w:multiLevelType w:val="hybridMultilevel"/>
     <w:tmpl w:val="B994D31A"/>
@@ -2422,7 +2406,7 @@
       </w:pPr>
     </w:lvl>
   </w:abstractNum>
-  <w:abstractNum w:abstractNumId="2">
+  <w:abstractNum w:abstractNumId="2" w15:restartNumberingAfterBreak="0">
     <w:nsid w:val="04990057"/>
     <w:multiLevelType w:val="hybridMultilevel"/>
     <w:tmpl w:val="2E1EB256"/>
@@ -2511,7 +2495,7 @@
       </w:pPr>
     </w:lvl>
   </w:abstractNum>
-  <w:abstractNum w:abstractNumId="3">
+  <w:abstractNum w:abstractNumId="3" w15:restartNumberingAfterBreak="0">
     <w:nsid w:val="055A0E26"/>
     <w:multiLevelType w:val="hybridMultilevel"/>
     <w:tmpl w:val="E716E14C"/>
@@ -2600,7 +2584,7 @@
       </w:pPr>
     </w:lvl>
   </w:abstractNum>
-  <w:abstractNum w:abstractNumId="4">
+  <w:abstractNum w:abstractNumId="4" w15:restartNumberingAfterBreak="0">
     <w:nsid w:val="07463727"/>
     <w:multiLevelType w:val="hybridMultilevel"/>
     <w:tmpl w:val="0FD6DD22"/>
@@ -2689,7 +2673,7 @@
       </w:pPr>
     </w:lvl>
   </w:abstractNum>
-  <w:abstractNum w:abstractNumId="5">
+  <w:abstractNum w:abstractNumId="5" w15:restartNumberingAfterBreak="0">
     <w:nsid w:val="097923DC"/>
     <w:multiLevelType w:val="hybridMultilevel"/>
     <w:tmpl w:val="8D7EA324"/>
@@ -2778,7 +2762,7 @@
       </w:pPr>
     </w:lvl>
   </w:abstractNum>
-  <w:abstractNum w:abstractNumId="6">
+  <w:abstractNum w:abstractNumId="6" w15:restartNumberingAfterBreak="0">
     <w:nsid w:val="10D33080"/>
     <w:multiLevelType w:val="hybridMultilevel"/>
     <w:tmpl w:val="0FD6DD22"/>
@@ -2867,7 +2851,7 @@
       </w:pPr>
     </w:lvl>
   </w:abstractNum>
-  <w:abstractNum w:abstractNumId="7">
+  <w:abstractNum w:abstractNumId="7" w15:restartNumberingAfterBreak="0">
     <w:nsid w:val="12807B9F"/>
     <w:multiLevelType w:val="hybridMultilevel"/>
     <w:tmpl w:val="61F68A48"/>
@@ -2956,7 +2940,7 @@
       </w:pPr>
     </w:lvl>
   </w:abstractNum>
-  <w:abstractNum w:abstractNumId="8">
+  <w:abstractNum w:abstractNumId="8" w15:restartNumberingAfterBreak="0">
     <w:nsid w:val="18D7180D"/>
     <w:multiLevelType w:val="hybridMultilevel"/>
     <w:tmpl w:val="67164C3E"/>
@@ -3069,7 +3053,7 @@
       </w:rPr>
     </w:lvl>
   </w:abstractNum>
-  <w:abstractNum w:abstractNumId="9">
+  <w:abstractNum w:abstractNumId="9" w15:restartNumberingAfterBreak="0">
     <w:nsid w:val="1B861633"/>
     <w:multiLevelType w:val="hybridMultilevel"/>
     <w:tmpl w:val="6A20CC32"/>
@@ -3158,7 +3142,7 @@
       </w:pPr>
     </w:lvl>
   </w:abstractNum>
-  <w:abstractNum w:abstractNumId="10">
+  <w:abstractNum w:abstractNumId="10" w15:restartNumberingAfterBreak="0">
     <w:nsid w:val="1F025964"/>
     <w:multiLevelType w:val="hybridMultilevel"/>
     <w:tmpl w:val="6A20CC32"/>
@@ -3247,7 +3231,7 @@
       </w:pPr>
     </w:lvl>
   </w:abstractNum>
-  <w:abstractNum w:abstractNumId="11">
+  <w:abstractNum w:abstractNumId="11" w15:restartNumberingAfterBreak="0">
     <w:nsid w:val="20D23F89"/>
     <w:multiLevelType w:val="hybridMultilevel"/>
     <w:tmpl w:val="BB16C478"/>
@@ -3336,7 +3320,7 @@
       </w:pPr>
     </w:lvl>
   </w:abstractNum>
-  <w:abstractNum w:abstractNumId="12">
+  <w:abstractNum w:abstractNumId="12" w15:restartNumberingAfterBreak="0">
     <w:nsid w:val="2DB254B2"/>
     <w:multiLevelType w:val="hybridMultilevel"/>
     <w:tmpl w:val="B156D782"/>
@@ -3425,7 +3409,7 @@
       </w:pPr>
     </w:lvl>
   </w:abstractNum>
-  <w:abstractNum w:abstractNumId="13">
+  <w:abstractNum w:abstractNumId="13" w15:restartNumberingAfterBreak="0">
     <w:nsid w:val="30F618C2"/>
     <w:multiLevelType w:val="hybridMultilevel"/>
     <w:tmpl w:val="670E188E"/>
@@ -3514,7 +3498,7 @@
       </w:pPr>
     </w:lvl>
   </w:abstractNum>
-  <w:abstractNum w:abstractNumId="14">
+  <w:abstractNum w:abstractNumId="14" w15:restartNumberingAfterBreak="0">
     <w:nsid w:val="346B2FD9"/>
     <w:multiLevelType w:val="hybridMultilevel"/>
     <w:tmpl w:val="AF3AC582"/>
@@ -3627,7 +3611,7 @@
       </w:rPr>
     </w:lvl>
   </w:abstractNum>
-  <w:abstractNum w:abstractNumId="15">
+  <w:abstractNum w:abstractNumId="15" w15:restartNumberingAfterBreak="0">
     <w:nsid w:val="34A019DC"/>
     <w:multiLevelType w:val="hybridMultilevel"/>
     <w:tmpl w:val="F91C55DA"/>
@@ -3740,7 +3724,7 @@
       </w:rPr>
     </w:lvl>
   </w:abstractNum>
-  <w:abstractNum w:abstractNumId="16">
+  <w:abstractNum w:abstractNumId="16" w15:restartNumberingAfterBreak="0">
     <w:nsid w:val="38E7320E"/>
     <w:multiLevelType w:val="hybridMultilevel"/>
     <w:tmpl w:val="EF1461B6"/>
@@ -3853,7 +3837,7 @@
       </w:rPr>
     </w:lvl>
   </w:abstractNum>
-  <w:abstractNum w:abstractNumId="17">
+  <w:abstractNum w:abstractNumId="17" w15:restartNumberingAfterBreak="0">
     <w:nsid w:val="3E1C09A7"/>
     <w:multiLevelType w:val="hybridMultilevel"/>
     <w:tmpl w:val="EC16D034"/>
@@ -3966,7 +3950,7 @@
       </w:rPr>
     </w:lvl>
   </w:abstractNum>
-  <w:abstractNum w:abstractNumId="18">
+  <w:abstractNum w:abstractNumId="18" w15:restartNumberingAfterBreak="0">
     <w:nsid w:val="45673C48"/>
     <w:multiLevelType w:val="hybridMultilevel"/>
     <w:tmpl w:val="BEFE8954"/>
@@ -4079,7 +4063,7 @@
       </w:rPr>
     </w:lvl>
   </w:abstractNum>
-  <w:abstractNum w:abstractNumId="19">
+  <w:abstractNum w:abstractNumId="19" w15:restartNumberingAfterBreak="0">
     <w:nsid w:val="46BF50FA"/>
     <w:multiLevelType w:val="hybridMultilevel"/>
     <w:tmpl w:val="2CAE9AEA"/>
@@ -4191,7 +4175,7 @@
       </w:rPr>
     </w:lvl>
   </w:abstractNum>
-  <w:abstractNum w:abstractNumId="20">
+  <w:abstractNum w:abstractNumId="20" w15:restartNumberingAfterBreak="0">
     <w:nsid w:val="46CD68A9"/>
     <w:multiLevelType w:val="hybridMultilevel"/>
     <w:tmpl w:val="20E2E4D0"/>
@@ -4280,7 +4264,7 @@
       </w:pPr>
     </w:lvl>
   </w:abstractNum>
-  <w:abstractNum w:abstractNumId="21">
+  <w:abstractNum w:abstractNumId="21" w15:restartNumberingAfterBreak="0">
     <w:nsid w:val="4D366324"/>
     <w:multiLevelType w:val="hybridMultilevel"/>
     <w:tmpl w:val="089E083C"/>
@@ -4369,7 +4353,7 @@
       </w:pPr>
     </w:lvl>
   </w:abstractNum>
-  <w:abstractNum w:abstractNumId="22">
+  <w:abstractNum w:abstractNumId="22" w15:restartNumberingAfterBreak="0">
     <w:nsid w:val="4DB428A9"/>
     <w:multiLevelType w:val="hybridMultilevel"/>
     <w:tmpl w:val="1CC89DEC"/>
@@ -4458,7 +4442,7 @@
       </w:pPr>
     </w:lvl>
   </w:abstractNum>
-  <w:abstractNum w:abstractNumId="23">
+  <w:abstractNum w:abstractNumId="23" w15:restartNumberingAfterBreak="0">
     <w:nsid w:val="55293CAE"/>
     <w:multiLevelType w:val="hybridMultilevel"/>
     <w:tmpl w:val="A47807E6"/>
@@ -4571,7 +4555,7 @@
       </w:rPr>
     </w:lvl>
   </w:abstractNum>
-  <w:abstractNum w:abstractNumId="24">
+  <w:abstractNum w:abstractNumId="24" w15:restartNumberingAfterBreak="0">
     <w:nsid w:val="5661170F"/>
     <w:multiLevelType w:val="hybridMultilevel"/>
     <w:tmpl w:val="FDA8C620"/>
@@ -4657,7 +4641,7 @@
       </w:pPr>
     </w:lvl>
   </w:abstractNum>
-  <w:abstractNum w:abstractNumId="25">
+  <w:abstractNum w:abstractNumId="25" w15:restartNumberingAfterBreak="0">
     <w:nsid w:val="58C66A68"/>
     <w:multiLevelType w:val="hybridMultilevel"/>
     <w:tmpl w:val="1A0ECA82"/>
@@ -4769,7 +4753,7 @@
       </w:rPr>
     </w:lvl>
   </w:abstractNum>
-  <w:abstractNum w:abstractNumId="26">
+  <w:abstractNum w:abstractNumId="26" w15:restartNumberingAfterBreak="0">
     <w:nsid w:val="5A47258A"/>
     <w:multiLevelType w:val="hybridMultilevel"/>
     <w:tmpl w:val="6A828780"/>
@@ -4858,7 +4842,7 @@
       </w:pPr>
     </w:lvl>
   </w:abstractNum>
-  <w:abstractNum w:abstractNumId="27">
+  <w:abstractNum w:abstractNumId="27" w15:restartNumberingAfterBreak="0">
     <w:nsid w:val="61B93419"/>
     <w:multiLevelType w:val="hybridMultilevel"/>
     <w:tmpl w:val="797280F8"/>
@@ -4947,7 +4931,7 @@
       </w:pPr>
     </w:lvl>
   </w:abstractNum>
-  <w:abstractNum w:abstractNumId="28">
+  <w:abstractNum w:abstractNumId="28" w15:restartNumberingAfterBreak="0">
     <w:nsid w:val="6FD747AE"/>
     <w:multiLevelType w:val="hybridMultilevel"/>
     <w:tmpl w:val="4F9CA230"/>
@@ -5060,7 +5044,7 @@
       </w:rPr>
     </w:lvl>
   </w:abstractNum>
-  <w:abstractNum w:abstractNumId="29">
+  <w:abstractNum w:abstractNumId="29" w15:restartNumberingAfterBreak="0">
     <w:nsid w:val="71464D9C"/>
     <w:multiLevelType w:val="hybridMultilevel"/>
     <w:tmpl w:val="FE468F7C"/>
@@ -5149,7 +5133,7 @@
       </w:pPr>
     </w:lvl>
   </w:abstractNum>
-  <w:abstractNum w:abstractNumId="30">
+  <w:abstractNum w:abstractNumId="30" w15:restartNumberingAfterBreak="0">
     <w:nsid w:val="741D473C"/>
     <w:multiLevelType w:val="hybridMultilevel"/>
     <w:tmpl w:val="43104AC4"/>
@@ -5262,7 +5246,7 @@
       </w:rPr>
     </w:lvl>
   </w:abstractNum>
-  <w:abstractNum w:abstractNumId="31">
+  <w:abstractNum w:abstractNumId="31" w15:restartNumberingAfterBreak="0">
     <w:nsid w:val="77BB1A10"/>
     <w:multiLevelType w:val="hybridMultilevel"/>
     <w:tmpl w:val="C88667F2"/>
@@ -5351,7 +5335,7 @@
       </w:pPr>
     </w:lvl>
   </w:abstractNum>
-  <w:abstractNum w:abstractNumId="32">
+  <w:abstractNum w:abstractNumId="32" w15:restartNumberingAfterBreak="0">
     <w:nsid w:val="791C07D1"/>
     <w:multiLevelType w:val="hybridMultilevel"/>
     <w:tmpl w:val="11E6EBEC"/>
@@ -5464,7 +5448,7 @@
       </w:rPr>
     </w:lvl>
   </w:abstractNum>
-  <w:abstractNum w:abstractNumId="33">
+  <w:abstractNum w:abstractNumId="33" w15:restartNumberingAfterBreak="0">
     <w:nsid w:val="7D3C35DA"/>
     <w:multiLevelType w:val="hybridMultilevel"/>
     <w:tmpl w:val="3B7A3EE0"/>
@@ -5550,7 +5534,7 @@
       </w:pPr>
     </w:lvl>
   </w:abstractNum>
-  <w:abstractNum w:abstractNumId="34">
+  <w:abstractNum w:abstractNumId="34" w15:restartNumberingAfterBreak="0">
     <w:nsid w:val="7E7232AF"/>
     <w:multiLevelType w:val="hybridMultilevel"/>
     <w:tmpl w:val="3B7A3EE0"/>
@@ -5799,7 +5783,7 @@
 </file>
 
 <file path=word/styles.xml><?xml version="1.0" encoding="utf-8"?>
-<w:styles xmlns:mc="http://schemas.openxmlformats.org/markup-compatibility/2006" xmlns:r="http://schemas.openxmlformats.org/officeDocument/2006/relationships" xmlns:w="http://schemas.openxmlformats.org/wordprocessingml/2006/main" xmlns:w14="http://schemas.microsoft.com/office/word/2010/wordml" mc:Ignorable="w14">
+<w:styles xmlns:mc="http://schemas.openxmlformats.org/markup-compatibility/2006" xmlns:r="http://schemas.openxmlformats.org/officeDocument/2006/relationships" xmlns:w="http://schemas.openxmlformats.org/wordprocessingml/2006/main" xmlns:w14="http://schemas.microsoft.com/office/word/2010/wordml" xmlns:w15="http://schemas.microsoft.com/office/word/2012/wordml" mc:Ignorable="w14 w15">
   <w:docDefaults>
     <w:rPrDefault>
       <w:rPr>
@@ -5815,811 +5799,378 @@
       </w:pPr>
     </w:pPrDefault>
   </w:docDefaults>
-  <w:latentStyles w:defLockedState="0" w:defUIPriority="99" w:defSemiHidden="1" w:defUnhideWhenUsed="1" w:defQFormat="0" w:count="267">
-    <w:lsdException w:name="Normal" w:semiHidden="0" w:uiPriority="0" w:unhideWhenUsed="0" w:qFormat="1"/>
-    <w:lsdException w:name="heading 1" w:semiHidden="0" w:uiPriority="9" w:unhideWhenUsed="0" w:qFormat="1"/>
-    <w:lsdException w:name="heading 2" w:uiPriority="9" w:qFormat="1"/>
-    <w:lsdException w:name="heading 3" w:uiPriority="9" w:qFormat="1"/>
-    <w:lsdException w:name="heading 4" w:uiPriority="9" w:qFormat="1"/>
-    <w:lsdException w:name="heading 5" w:uiPriority="9" w:qFormat="1"/>
-    <w:lsdException w:name="heading 6" w:uiPriority="9" w:qFormat="1"/>
-    <w:lsdException w:name="heading 7" w:uiPriority="9" w:qFormat="1"/>
-    <w:lsdException w:name="heading 8" w:uiPriority="9" w:qFormat="1"/>
-    <w:lsdException w:name="heading 9" w:uiPriority="9" w:qFormat="1"/>
-    <w:lsdException w:name="toc 1" w:uiPriority="39"/>
-    <w:lsdException w:name="toc 2" w:uiPriority="39"/>
-    <w:lsdException w:name="toc 3" w:uiPriority="39"/>
-    <w:lsdException w:name="toc 4" w:uiPriority="39"/>
-    <w:lsdException w:name="toc 5" w:uiPriority="39"/>
-    <w:lsdException w:name="toc 6" w:uiPriority="39"/>
-    <w:lsdException w:name="toc 7" w:uiPriority="39"/>
-    <w:lsdException w:name="toc 8" w:uiPriority="39"/>
-    <w:lsdException w:name="toc 9" w:uiPriority="39"/>
-    <w:lsdException w:name="caption" w:uiPriority="35" w:qFormat="1"/>
-    <w:lsdException w:name="Title" w:semiHidden="0" w:uiPriority="10" w:unhideWhenUsed="0" w:qFormat="1"/>
-    <w:lsdException w:name="Default Paragraph Font" w:uiPriority="1"/>
-    <w:lsdException w:name="Subtitle" w:semiHidden="0" w:uiPriority="11" w:unhideWhenUsed="0" w:qFormat="1"/>
-    <w:lsdException w:name="Strong" w:semiHidden="0" w:uiPriority="22" w:unhideWhenUsed="0" w:qFormat="1"/>
-    <w:lsdException w:name="Emphasis" w:semiHidden="0" w:uiPriority="20" w:unhideWhenUsed="0" w:qFormat="1"/>
-    <w:lsdException w:name="Table Grid" w:semiHidden="0" w:uiPriority="59" w:unhideWhenUsed="0"/>
-    <w:lsdException w:name="Placeholder Text" w:unhideWhenUsed="0"/>
-    <w:lsdException w:name="No Spacing" w:semiHidden="0" w:uiPriority="1" w:unhideWhenUsed="0" w:qFormat="1"/>
-    <w:lsdException w:name="Light Shading" w:semiHidden="0" w:uiPriority="60" w:unhideWhenUsed="0"/>
-    <w:lsdException w:name="Light List" w:semiHidden="0" w:uiPriority="61" w:unhideWhenUsed="0"/>
-    <w:lsdException w:name="Light Grid" w:semiHidden="0" w:uiPriority="62" w:unhideWhenUsed="0"/>
-    <w:lsdException w:name="Medium Shading 1" w:semiHidden="0" w:uiPriority="63" w:unhideWhenUsed="0"/>
-    <w:lsdException w:name="Medium Shading 2" w:semiHidden="0" w:uiPriority="64" w:unhideWhenUsed="0"/>
-    <w:lsdException w:name="Medium List 1" w:semiHidden="0" w:uiPriority="65" w:unhideWhenUsed="0"/>
-    <w:lsdException w:name="Medium List 2" w:semiHidden="0" w:uiPriority="66" w:unhideWhenUsed="0"/>
-    <w:lsdException w:name="Medium Grid 1" w:semiHidden="0" w:uiPriority="67" w:unhideWhenUsed="0"/>
-    <w:lsdException w:name="Medium Grid 2" w:semiHidden="0" w:uiPriority="68" w:unhideWhenUsed="0"/>
-    <w:lsdException w:name="Medium Grid 3" w:semiHidden="0" w:uiPriority="69" w:unhideWhenUsed="0"/>
-    <w:lsdException w:name="Dark List" w:semiHidden="0" w:uiPriority="70" w:unhideWhenUsed="0"/>
-    <w:lsdException w:name="Colorful Shading" w:semiHidden="0" w:uiPriority="71" w:unhideWhenUsed="0"/>
-    <w:lsdException w:name="Colorful List" w:semiHidden="0" w:uiPriority="72" w:unhideWhenUsed="0"/>
-    <w:lsdException w:name="Colorful Grid" w:semiHidden="0" w:uiPriority="73" w:unhideWhenUsed="0"/>
-    <w:lsdException w:name="Light Shading Accent 1" w:semiHidden="0" w:uiPriority="60" w:unhideWhenUsed="0"/>
-    <w:lsdException w:name="Light List Accent 1" w:semiHidden="0" w:uiPriority="61" w:unhideWhenUsed="0"/>
-    <w:lsdException w:name="Light Grid Accent 1" w:semiHidden="0" w:uiPriority="62" w:unhideWhenUsed="0"/>
-    <w:lsdException w:name="Medium Shading 1 Accent 1" w:semiHidden="0" w:uiPriority="63" w:unhideWhenUsed="0"/>
-    <w:lsdException w:name="Medium Shading 2 Accent 1" w:semiHidden="0" w:uiPriority="64" w:unhideWhenUsed="0"/>
-    <w:lsdException w:name="Medium List 1 Accent 1" w:semiHidden="0" w:uiPriority="65" w:unhideWhenUsed="0"/>
-    <w:lsdException w:name="Revision" w:unhideWhenUsed="0"/>
-    <w:lsdException w:name="List Paragraph" w:semiHidden="0" w:uiPriority="34" w:unhideWhenUsed="0" w:qFormat="1"/>
-    <w:lsdException w:name="Quote" w:semiHidden="0" w:uiPriority="29" w:unhideWhenUsed="0" w:qFormat="1"/>
-    <w:lsdException w:name="Intense Quote" w:semiHidden="0" w:uiPriority="30" w:unhideWhenUsed="0" w:qFormat="1"/>
-    <w:lsdException w:name="Medium List 2 Accent 1" w:semiHidden="0" w:uiPriority="66" w:unhideWhenUsed="0"/>
-    <w:lsdException w:name="Medium Grid 1 Accent 1" w:semiHidden="0" w:uiPriority="67" w:unhideWhenUsed="0"/>
-    <w:lsdException w:name="Medium Grid 2 Accent 1" w:semiHidden="0" w:uiPriority="68" w:unhideWhenUsed="0"/>
-    <w:lsdException w:name="Medium Grid 3 Accent 1" w:semiHidden="0" w:uiPriority="69" w:unhideWhenUsed="0"/>
-    <w:lsdException w:name="Dark List Accent 1" w:semiHidden="0" w:uiPriority="70" w:unhideWhenUsed="0"/>
-    <w:lsdException w:name="Colorful Shading Accent 1" w:semiHidden="0" w:uiPriority="71" w:unhideWhenUsed="0"/>
-    <w:lsdException w:name="Colorful List Accent 1" w:semiHidden="0" w:uiPriority="72" w:unhideWhenUsed="0"/>
-    <w:lsdException w:name="Colorful Grid Accent 1" w:semiHidden="0" w:uiPriority="73" w:unhideWhenUsed="0"/>
-    <w:lsdException w:name="Light Shading Accent 2" w:semiHidden="0" w:uiPriority="60" w:unhideWhenUsed="0"/>
-    <w:lsdException w:name="Light List Accent 2" w:semiHidden="0" w:uiPriority="61" w:unhideWhenUsed="0"/>
-    <w:lsdException w:name="Light Grid Accent 2" w:semiHidden="0" w:uiPriority="62" w:unhideWhenUsed="0"/>
-    <w:lsdException w:name="Medium Shading 1 Accent 2" w:semiHidden="0" w:uiPriority="63" w:unhideWhenUsed="0"/>
-    <w:lsdException w:name="Medium Shading 2 Accent 2" w:semiHidden="0" w:uiPriority="64" w:unhideWhenUsed="0"/>
-    <w:lsdException w:name="Medium List 1 Accent 2" w:semiHidden="0" w:uiPriority="65" w:unhideWhenUsed="0"/>
-    <w:lsdException w:name="Medium List 2 Accent 2" w:semiHidden="0" w:uiPriority="66" w:unhideWhenUsed="0"/>
-    <w:lsdException w:name="Medium Grid 1 Accent 2" w:semiHidden="0" w:uiPriority="67" w:unhideWhenUsed="0"/>
-    <w:lsdException w:name="Medium Grid 2 Accent 2" w:semiHidden="0" w:uiPriority="68" w:unhideWhenUsed="0"/>
-    <w:lsdException w:name="Medium Grid 3 Accent 2" w:semiHidden="0" w:uiPriority="69" w:unhideWhenUsed="0"/>
-    <w:lsdException w:name="Dark List Accent 2" w:semiHidden="0" w:uiPriority="70" w:unhideWhenUsed="0"/>
-    <w:lsdException w:name="Colorful Shading Accent 2" w:semiHidden="0" w:uiPriority="71" w:unhideWhenUsed="0"/>
-    <w:lsdException w:name="Colorful List Accent 2" w:semiHidden="0" w:uiPriority="72" w:unhideWhenUsed="0"/>
-    <w:lsdException w:name="Colorful Grid Accent 2" w:semiHidden="0" w:uiPriority="73" w:unhideWhenUsed="0"/>
-    <w:lsdException w:name="Light Shading Accent 3" w:semiHidden="0" w:uiPriority="60" w:unhideWhenUsed="0"/>
-    <w:lsdException w:name="Light List Accent 3" w:semiHidden="0" w:uiPriority="61" w:unhideWhenUsed="0"/>
-    <w:lsdException w:name="Light Grid Accent 3" w:semiHidden="0" w:uiPriority="62" w:unhideWhenUsed="0"/>
-    <w:lsdException w:name="Medium Shading 1 Accent 3" w:semiHidden="0" w:uiPriority="63" w:unhideWhenUsed="0"/>
-    <w:lsdException w:name="Medium Shading 2 Accent 3" w:semiHidden="0" w:uiPriority="64" w:unhideWhenUsed="0"/>
-    <w:lsdException w:name="Medium List 1 Accent 3" w:semiHidden="0" w:uiPriority="65" w:unhideWhenUsed="0"/>
-    <w:lsdException w:name="Medium List 2 Accent 3" w:semiHidden="0" w:uiPriority="66" w:unhideWhenUsed="0"/>
-    <w:lsdException w:name="Medium Grid 1 Accent 3" w:semiHidden="0" w:uiPriority="67" w:unhideWhenUsed="0"/>
-    <w:lsdException w:name="Medium Grid 2 Accent 3" w:semiHidden="0" w:uiPriority="68" w:unhideWhenUsed="0"/>
-    <w:lsdException w:name="Medium Grid 3 Accent 3" w:semiHidden="0" w:uiPriority="69" w:unhideWhenUsed="0"/>
-    <w:lsdException w:name="Dark List Accent 3" w:semiHidden="0" w:uiPriority="70" w:unhideWhenUsed="0"/>
-    <w:lsdException w:name="Colorful Shading Accent 3" w:semiHidden="0" w:uiPriority="71" w:unhideWhenUsed="0"/>
-    <w:lsdException w:name="Colorful List Accent 3" w:semiHidden="0" w:uiPriority="72" w:unhideWhenUsed="0"/>
-    <w:lsdException w:name="Colorful Grid Accent 3" w:semiHidden="0" w:uiPriority="73" w:unhideWhenUsed="0"/>
-    <w:lsdException w:name="Light Shading Accent 4" w:semiHidden="0" w:uiPriority="60" w:unhideWhenUsed="0"/>
-    <w:lsdException w:name="Light List Accent 4" w:semiHidden="0" w:uiPriority="61" w:unhideWhenUsed="0"/>
-    <w:lsdException w:name="Light Grid Accent 4" w:semiHidden="0" w:uiPriority="62" w:unhideWhenUsed="0"/>
-    <w:lsdException w:name="Medium Shading 1 Accent 4" w:semiHidden="0" w:uiPriority="63" w:unhideWhenUsed="0"/>
-    <w:lsdException w:name="Medium Shading 2 Accent 4" w:semiHidden="0" w:uiPriority="64" w:unhideWhenUsed="0"/>
-    <w:lsdException w:name="Medium List 1 Accent 4" w:semiHidden="0" w:uiPriority="65" w:unhideWhenUsed="0"/>
-    <w:lsdException w:name="Medium List 2 Accent 4" w:semiHidden="0" w:uiPriority="66" w:unhideWhenUsed="0"/>
-    <w:lsdException w:name="Medium Grid 1 Accent 4" w:semiHidden="0" w:uiPriority="67" w:unhideWhenUsed="0"/>
-    <w:lsdException w:name="Medium Grid 2 Accent 4" w:semiHidden="0" w:uiPriority="68" w:unhideWhenUsed="0"/>
-    <w:lsdException w:name="Medium Grid 3 Accent 4" w:semiHidden="0" w:uiPriority="69" w:unhideWhenUsed="0"/>
-    <w:lsdException w:name="Dark List Accent 4" w:semiHidden="0" w:uiPriority="70" w:unhideWhenUsed="0"/>
-    <w:lsdException w:name="Colorful Shading Accent 4" w:semiHidden="0" w:uiPriority="71" w:unhideWhenUsed="0"/>
-    <w:lsdException w:name="Colorful List Accent 4" w:semiHidden="0" w:uiPriority="72" w:unhideWhenUsed="0"/>
-    <w:lsdException w:name="Colorful Grid Accent 4" w:semiHidden="0" w:uiPriority="73" w:unhideWhenUsed="0"/>
-    <w:lsdException w:name="Light Shading Accent 5" w:semiHidden="0" w:uiPriority="60" w:unhideWhenUsed="0"/>
-    <w:lsdException w:name="Light List Accent 5" w:semiHidden="0" w:uiPriority="61" w:unhideWhenUsed="0"/>
-    <w:lsdException w:name="Light Grid Accent 5" w:semiHidden="0" w:uiPriority="62" w:unhideWhenUsed="0"/>
-    <w:lsdException w:name="Medium Shading 1 Accent 5" w:semiHidden="0" w:uiPriority="63" w:unhideWhenUsed="0"/>
-    <w:lsdException w:name="Medium Shading 2 Accent 5" w:semiHidden="0" w:uiPriority="64" w:unhideWhenUsed="0"/>
-    <w:lsdException w:name="Medium List 1 Accent 5" w:semiHidden="0" w:uiPriority="65" w:unhideWhenUsed="0"/>
-    <w:lsdException w:name="Medium List 2 Accent 5" w:semiHidden="0" w:uiPriority="66" w:unhideWhenUsed="0"/>
-    <w:lsdException w:name="Medium Grid 1 Accent 5" w:semiHidden="0" w:uiPriority="67" w:unhideWhenUsed="0"/>
-    <w:lsdException w:name="Medium Grid 2 Accent 5" w:semiHidden="0" w:uiPriority="68" w:unhideWhenUsed="0"/>
-    <w:lsdException w:name="Medium Grid 3 Accent 5" w:semiHidden="0" w:uiPriority="69" w:unhideWhenUsed="0"/>
-    <w:lsdException w:name="Dark List Accent 5" w:semiHidden="0" w:uiPriority="70" w:unhideWhenUsed="0"/>
-    <w:lsdException w:name="Colorful Shading Accent 5" w:semiHidden="0" w:uiPriority="71" w:unhideWhenUsed="0"/>
-    <w:lsdException w:name="Colorful List Accent 5" w:semiHidden="0" w:uiPriority="72" w:unhideWhenUsed="0"/>
-    <w:lsdException w:name="Colorful Grid Accent 5" w:semiHidden="0" w:uiPriority="73" w:unhideWhenUsed="0"/>
-    <w:lsdException w:name="Light Shading Accent 6" w:semiHidden="0" w:uiPriority="60" w:unhideWhenUsed="0"/>
-    <w:lsdException w:name="Light List Accent 6" w:semiHidden="0" w:uiPriority="61" w:unhideWhenUsed="0"/>
-    <w:lsdException w:name="Light Grid Accent 6" w:semiHidden="0" w:uiPriority="62" w:unhideWhenUsed="0"/>
-    <w:lsdException w:name="Medium Shading 1 Accent 6" w:semiHidden="0" w:uiPriority="63" w:unhideWhenUsed="0"/>
-    <w:lsdException w:name="Medium Shading 2 Accent 6" w:semiHidden="0" w:uiPriority="64" w:unhideWhenUsed="0"/>
-    <w:lsdException w:name="Medium List 1 Accent 6" w:semiHidden="0" w:uiPriority="65" w:unhideWhenUsed="0"/>
-    <w:lsdException w:name="Medium List 2 Accent 6" w:semiHidden="0" w:uiPriority="66" w:unhideWhenUsed="0"/>
-    <w:lsdException w:name="Medium Grid 1 Accent 6" w:semiHidden="0" w:uiPriority="67" w:unhideWhenUsed="0"/>
-    <w:lsdException w:name="Medium Grid 2 Accent 6" w:semiHidden="0" w:uiPriority="68" w:unhideWhenUsed="0"/>
-    <w:lsdException w:name="Medium Grid 3 Accent 6" w:semiHidden="0" w:uiPriority="69" w:unhideWhenUsed="0"/>
-    <w:lsdException w:name="Dark List Accent 6" w:semiHidden="0" w:uiPriority="70" w:unhideWhenUsed="0"/>
-    <w:lsdException w:name="Colorful Shading Accent 6" w:semiHidden="0" w:uiPriority="71" w:unhideWhenUsed="0"/>
-    <w:lsdException w:name="Colorful List Accent 6" w:semiHidden="0" w:uiPriority="72" w:unhideWhenUsed="0"/>
-    <w:lsdException w:name="Colorful Grid Accent 6" w:semiHidden="0" w:uiPriority="73" w:unhideWhenUsed="0"/>
-    <w:lsdException w:name="Subtle Emphasis" w:semiHidden="0" w:uiPriority="19" w:unhideWhenUsed="0" w:qFormat="1"/>
-    <w:lsdException w:name="Intense Emphasis" w:semiHidden="0" w:uiPriority="21" w:unhideWhenUsed="0" w:qFormat="1"/>
-    <w:lsdException w:name="Subtle Reference" w:semiHidden="0" w:uiPriority="31" w:unhideWhenUsed="0" w:qFormat="1"/>
-    <w:lsdException w:name="Intense Reference" w:semiHidden="0" w:uiPriority="32" w:unhideWhenUsed="0" w:qFormat="1"/>
-    <w:lsdException w:name="Book Title" w:semiHidden="0" w:uiPriority="33" w:unhideWhenUsed="0" w:qFormat="1"/>
-    <w:lsdException w:name="Bibliography" w:uiPriority="37"/>
-    <w:lsdException w:name="TOC Heading" w:uiPriority="39" w:qFormat="1"/>
-  </w:latentStyles>
-  <w:style w:type="paragraph" w:default="1" w:styleId="Normal">
-    <w:name w:val="Normal"/>
-    <w:qFormat/>
-    <w:rsid w:val="001205F9"/>
-    <w:rPr>
-      <w:rFonts w:ascii="Intel Clear" w:hAnsi="Intel Clear"/>
-    </w:rPr>
-  </w:style>
-  <w:style w:type="paragraph" w:styleId="Heading1">
-    <w:name w:val="heading 1"/>
-    <w:basedOn w:val="Normal"/>
-    <w:next w:val="Normal"/>
-    <w:link w:val="Heading1Char"/>
-    <w:uiPriority w:val="9"/>
-    <w:qFormat/>
-    <w:rsid w:val="009858D5"/>
-    <w:pPr>
-      <w:keepNext/>
-      <w:keepLines/>
-      <w:spacing w:before="480" w:after="0"/>
-      <w:outlineLvl w:val="0"/>
-    </w:pPr>
-    <w:rPr>
-      <w:rFonts w:eastAsiaTheme="majorEastAsia" w:cstheme="majorBidi"/>
-      <w:b/>
-      <w:bCs/>
-      <w:sz w:val="36"/>
-      <w:szCs w:val="28"/>
-    </w:rPr>
-  </w:style>
-  <w:style w:type="paragraph" w:styleId="Heading2">
-    <w:name w:val="heading 2"/>
-    <w:basedOn w:val="Normal"/>
-    <w:next w:val="Normal"/>
-    <w:link w:val="Heading2Char"/>
-    <w:uiPriority w:val="9"/>
-    <w:unhideWhenUsed/>
-    <w:qFormat/>
-    <w:rsid w:val="008C6857"/>
-    <w:pPr>
-      <w:keepNext/>
-      <w:keepLines/>
-      <w:spacing w:before="200" w:after="0"/>
-      <w:outlineLvl w:val="1"/>
-    </w:pPr>
-    <w:rPr>
-      <w:rFonts w:eastAsiaTheme="majorEastAsia" w:cstheme="majorBidi"/>
-      <w:b/>
-      <w:bCs/>
-      <w:color w:val="000000" w:themeColor="text1"/>
-      <w:sz w:val="28"/>
-      <w:szCs w:val="26"/>
-    </w:rPr>
-  </w:style>
-  <w:style w:type="paragraph" w:styleId="Heading3">
-    <w:name w:val="heading 3"/>
-    <w:basedOn w:val="Normal"/>
-    <w:next w:val="Normal"/>
-    <w:link w:val="Heading3Char"/>
-    <w:uiPriority w:val="9"/>
-    <w:unhideWhenUsed/>
-    <w:qFormat/>
-    <w:rsid w:val="00330E37"/>
-    <w:pPr>
-      <w:keepNext/>
-      <w:keepLines/>
-      <w:spacing w:before="200" w:after="0"/>
-      <w:outlineLvl w:val="2"/>
-    </w:pPr>
-    <w:rPr>
-      <w:rFonts w:ascii="Neo Sans Intel" w:eastAsiaTheme="majorEastAsia" w:hAnsi="Neo Sans Intel" w:cstheme="majorBidi"/>
-      <w:b/>
-      <w:bCs/>
-      <w:color w:val="262626" w:themeColor="text1" w:themeTint="D9"/>
-      <w:sz w:val="24"/>
-      <w:szCs w:val="24"/>
-    </w:rPr>
-  </w:style>
-  <w:style w:type="paragraph" w:styleId="Heading4">
-    <w:name w:val="heading 4"/>
-    <w:basedOn w:val="Normal"/>
-    <w:next w:val="Normal"/>
-    <w:link w:val="Heading4Char"/>
-    <w:uiPriority w:val="9"/>
-    <w:unhideWhenUsed/>
-    <w:qFormat/>
-    <w:rsid w:val="00156C41"/>
-    <w:pPr>
-      <w:keepNext/>
-      <w:keepLines/>
-      <w:spacing w:before="200" w:after="0"/>
-      <w:outlineLvl w:val="3"/>
-    </w:pPr>
-    <w:rPr>
-      <w:rFonts w:asciiTheme="majorHAnsi" w:eastAsiaTheme="majorEastAsia" w:hAnsiTheme="majorHAnsi" w:cstheme="majorBidi"/>
-      <w:b/>
-      <w:bCs/>
-      <w:i/>
-      <w:iCs/>
-      <w:color w:val="4F81BD" w:themeColor="accent1"/>
-    </w:rPr>
-  </w:style>
-  <w:style w:type="character" w:default="1" w:styleId="DefaultParagraphFont">
-    <w:name w:val="Default Paragraph Font"/>
-    <w:uiPriority w:val="1"/>
-    <w:semiHidden/>
-    <w:unhideWhenUsed/>
-  </w:style>
-  <w:style w:type="table" w:default="1" w:styleId="TableNormal">
-    <w:name w:val="Normal Table"/>
-    <w:uiPriority w:val="99"/>
-    <w:semiHidden/>
-    <w:unhideWhenUsed/>
-    <w:tblPr>
-      <w:tblInd w:w="0" w:type="dxa"/>
-      <w:tblCellMar>
-        <w:top w:w="0" w:type="dxa"/>
-        <w:left w:w="108" w:type="dxa"/>
-        <w:bottom w:w="0" w:type="dxa"/>
-        <w:right w:w="108" w:type="dxa"/>
-      </w:tblCellMar>
-    </w:tblPr>
-  </w:style>
-  <w:style w:type="numbering" w:default="1" w:styleId="NoList">
-    <w:name w:val="No List"/>
-    <w:uiPriority w:val="99"/>
-    <w:semiHidden/>
-    <w:unhideWhenUsed/>
-  </w:style>
-  <w:style w:type="paragraph" w:styleId="Title">
-    <w:name w:val="Title"/>
-    <w:basedOn w:val="Normal"/>
-    <w:next w:val="Normal"/>
-    <w:link w:val="TitleChar"/>
-    <w:uiPriority w:val="10"/>
-    <w:qFormat/>
-    <w:rsid w:val="009858D5"/>
-    <w:pPr>
-      <w:pBdr>
-        <w:bottom w:val="single" w:sz="8" w:space="4" w:color="000000" w:themeColor="text1"/>
-      </w:pBdr>
-      <w:spacing w:after="300" w:line="240" w:lineRule="auto"/>
-      <w:contextualSpacing/>
-    </w:pPr>
-    <w:rPr>
-      <w:rFonts w:eastAsiaTheme="majorEastAsia" w:cstheme="majorBidi"/>
-      <w:spacing w:val="5"/>
-      <w:kern w:val="28"/>
-      <w:sz w:val="52"/>
-      <w:szCs w:val="52"/>
-    </w:rPr>
-  </w:style>
-  <w:style w:type="character" w:customStyle="1" w:styleId="TitleChar">
-    <w:name w:val="Title Char"/>
-    <w:basedOn w:val="DefaultParagraphFont"/>
-    <w:link w:val="Title"/>
-    <w:uiPriority w:val="10"/>
-    <w:rsid w:val="009858D5"/>
-    <w:rPr>
-      <w:rFonts w:ascii="Intel Clear" w:eastAsiaTheme="majorEastAsia" w:hAnsi="Intel Clear" w:cstheme="majorBidi"/>
-      <w:spacing w:val="5"/>
-      <w:kern w:val="28"/>
-      <w:sz w:val="52"/>
-      <w:szCs w:val="52"/>
-    </w:rPr>
-  </w:style>
-  <w:style w:type="paragraph" w:styleId="ListParagraph">
-    <w:name w:val="List Paragraph"/>
-    <w:basedOn w:val="Normal"/>
-    <w:uiPriority w:val="34"/>
-    <w:qFormat/>
-    <w:rsid w:val="002E2EF4"/>
-    <w:pPr>
-      <w:ind w:left="720"/>
-      <w:contextualSpacing/>
-    </w:pPr>
-  </w:style>
-  <w:style w:type="character" w:customStyle="1" w:styleId="Heading1Char">
-    <w:name w:val="Heading 1 Char"/>
-    <w:basedOn w:val="DefaultParagraphFont"/>
-    <w:link w:val="Heading1"/>
-    <w:uiPriority w:val="9"/>
-    <w:rsid w:val="009858D5"/>
-    <w:rPr>
-      <w:rFonts w:ascii="Intel Clear" w:eastAsiaTheme="majorEastAsia" w:hAnsi="Intel Clear" w:cstheme="majorBidi"/>
-      <w:b/>
-      <w:bCs/>
-      <w:sz w:val="36"/>
-      <w:szCs w:val="28"/>
-    </w:rPr>
-  </w:style>
-  <w:style w:type="character" w:customStyle="1" w:styleId="Heading2Char">
-    <w:name w:val="Heading 2 Char"/>
-    <w:basedOn w:val="DefaultParagraphFont"/>
-    <w:link w:val="Heading2"/>
-    <w:uiPriority w:val="9"/>
-    <w:rsid w:val="008C6857"/>
-    <w:rPr>
-      <w:rFonts w:ascii="Intel Clear" w:eastAsiaTheme="majorEastAsia" w:hAnsi="Intel Clear" w:cstheme="majorBidi"/>
-      <w:b/>
-      <w:bCs/>
-      <w:color w:val="000000" w:themeColor="text1"/>
-      <w:sz w:val="28"/>
-      <w:szCs w:val="26"/>
-    </w:rPr>
-  </w:style>
-  <w:style w:type="paragraph" w:customStyle="1" w:styleId="Code">
-    <w:name w:val="Code"/>
-    <w:basedOn w:val="Normal"/>
-    <w:link w:val="CodeChar"/>
-    <w:qFormat/>
-    <w:rsid w:val="001E4740"/>
-    <w:pPr>
-      <w:spacing w:after="120" w:line="240" w:lineRule="auto"/>
-      <w:contextualSpacing/>
-    </w:pPr>
-    <w:rPr>
-      <w:rFonts w:ascii="Courier New" w:hAnsi="Courier New" w:cs="Courier New"/>
-      <w:sz w:val="16"/>
-    </w:rPr>
-  </w:style>
-  <w:style w:type="character" w:styleId="Hyperlink">
-    <w:name w:val="Hyperlink"/>
-    <w:basedOn w:val="DefaultParagraphFont"/>
-    <w:uiPriority w:val="99"/>
-    <w:unhideWhenUsed/>
-    <w:rsid w:val="002232DE"/>
-    <w:rPr>
-      <w:color w:val="0000FF" w:themeColor="hyperlink"/>
-      <w:u w:val="single"/>
-    </w:rPr>
-  </w:style>
-  <w:style w:type="character" w:customStyle="1" w:styleId="CodeChar">
-    <w:name w:val="Code Char"/>
-    <w:basedOn w:val="DefaultParagraphFont"/>
-    <w:link w:val="Code"/>
-    <w:rsid w:val="001E4740"/>
-    <w:rPr>
-      <w:rFonts w:ascii="Courier New" w:hAnsi="Courier New" w:cs="Courier New"/>
-      <w:sz w:val="16"/>
-    </w:rPr>
-  </w:style>
-  <w:style w:type="character" w:customStyle="1" w:styleId="Heading3Char">
-    <w:name w:val="Heading 3 Char"/>
-    <w:basedOn w:val="DefaultParagraphFont"/>
-    <w:link w:val="Heading3"/>
-    <w:uiPriority w:val="9"/>
-    <w:rsid w:val="00330E37"/>
-    <w:rPr>
-      <w:rFonts w:ascii="Neo Sans Intel" w:eastAsiaTheme="majorEastAsia" w:hAnsi="Neo Sans Intel" w:cstheme="majorBidi"/>
-      <w:b/>
-      <w:bCs/>
-      <w:color w:val="262626" w:themeColor="text1" w:themeTint="D9"/>
-      <w:sz w:val="24"/>
-      <w:szCs w:val="24"/>
-    </w:rPr>
-  </w:style>
-  <w:style w:type="paragraph" w:customStyle="1" w:styleId="InlineCode">
-    <w:name w:val="Inline Code"/>
-    <w:basedOn w:val="Normal"/>
-    <w:link w:val="InlineCodeChar"/>
-    <w:qFormat/>
-    <w:rsid w:val="00BD5B61"/>
-    <w:rPr>
-      <w:rFonts w:ascii="Courier New" w:hAnsi="Courier New"/>
-      <w:sz w:val="18"/>
-    </w:rPr>
-  </w:style>
-  <w:style w:type="character" w:customStyle="1" w:styleId="InlineCodeChar">
-    <w:name w:val="Inline Code Char"/>
-    <w:basedOn w:val="DefaultParagraphFont"/>
-    <w:link w:val="InlineCode"/>
-    <w:rsid w:val="00BD5B61"/>
-    <w:rPr>
-      <w:rFonts w:ascii="Courier New" w:hAnsi="Courier New"/>
-      <w:sz w:val="18"/>
-    </w:rPr>
-  </w:style>
-  <w:style w:type="table" w:styleId="TableGrid">
-    <w:name w:val="Table Grid"/>
-    <w:basedOn w:val="TableNormal"/>
-    <w:uiPriority w:val="59"/>
-    <w:rsid w:val="00896725"/>
-    <w:pPr>
-      <w:spacing w:after="0" w:line="240" w:lineRule="auto"/>
-    </w:pPr>
-    <w:tblPr>
-      <w:tblBorders>
-        <w:top w:val="single" w:sz="4" w:space="0" w:color="auto"/>
-        <w:left w:val="single" w:sz="4" w:space="0" w:color="auto"/>
-        <w:bottom w:val="single" w:sz="4" w:space="0" w:color="auto"/>
-        <w:right w:val="single" w:sz="4" w:space="0" w:color="auto"/>
-        <w:insideH w:val="single" w:sz="4" w:space="0" w:color="auto"/>
-        <w:insideV w:val="single" w:sz="4" w:space="0" w:color="auto"/>
-      </w:tblBorders>
-    </w:tblPr>
-  </w:style>
-  <w:style w:type="paragraph" w:styleId="Caption">
-    <w:name w:val="caption"/>
-    <w:basedOn w:val="Normal"/>
-    <w:next w:val="Normal"/>
-    <w:uiPriority w:val="35"/>
-    <w:unhideWhenUsed/>
-    <w:qFormat/>
-    <w:rsid w:val="00896725"/>
-    <w:pPr>
-      <w:spacing w:line="240" w:lineRule="auto"/>
-    </w:pPr>
-    <w:rPr>
-      <w:b/>
-      <w:bCs/>
-      <w:color w:val="4F81BD" w:themeColor="accent1"/>
-      <w:sz w:val="18"/>
-      <w:szCs w:val="18"/>
-    </w:rPr>
-  </w:style>
-  <w:style w:type="paragraph" w:styleId="BalloonText">
-    <w:name w:val="Balloon Text"/>
-    <w:basedOn w:val="Normal"/>
-    <w:link w:val="BalloonTextChar"/>
-    <w:uiPriority w:val="99"/>
-    <w:semiHidden/>
-    <w:unhideWhenUsed/>
-    <w:rsid w:val="00156BA9"/>
-    <w:pPr>
-      <w:spacing w:after="0" w:line="240" w:lineRule="auto"/>
-    </w:pPr>
-    <w:rPr>
-      <w:rFonts w:ascii="Tahoma" w:hAnsi="Tahoma" w:cs="Tahoma"/>
-      <w:sz w:val="16"/>
-      <w:szCs w:val="16"/>
-    </w:rPr>
-  </w:style>
-  <w:style w:type="character" w:customStyle="1" w:styleId="BalloonTextChar">
-    <w:name w:val="Balloon Text Char"/>
-    <w:basedOn w:val="DefaultParagraphFont"/>
-    <w:link w:val="BalloonText"/>
-    <w:uiPriority w:val="99"/>
-    <w:semiHidden/>
-    <w:rsid w:val="00156BA9"/>
-    <w:rPr>
-      <w:rFonts w:ascii="Tahoma" w:hAnsi="Tahoma" w:cs="Tahoma"/>
-      <w:sz w:val="16"/>
-      <w:szCs w:val="16"/>
-    </w:rPr>
-  </w:style>
-  <w:style w:type="paragraph" w:customStyle="1" w:styleId="CodeOutput">
-    <w:name w:val="Code Output"/>
-    <w:basedOn w:val="Code"/>
-    <w:link w:val="CodeOutputChar"/>
-    <w:qFormat/>
-    <w:rsid w:val="00BA1ECD"/>
-    <w:rPr>
-      <w:color w:val="808080" w:themeColor="background1" w:themeShade="80"/>
-    </w:rPr>
-  </w:style>
-  <w:style w:type="character" w:customStyle="1" w:styleId="CodeOutputChar">
-    <w:name w:val="Code Output Char"/>
-    <w:basedOn w:val="CodeChar"/>
-    <w:link w:val="CodeOutput"/>
-    <w:rsid w:val="00BA1ECD"/>
-    <w:rPr>
-      <w:rFonts w:ascii="Courier New" w:hAnsi="Courier New" w:cs="Courier New"/>
-      <w:color w:val="808080" w:themeColor="background1" w:themeShade="80"/>
-      <w:sz w:val="16"/>
-    </w:rPr>
-  </w:style>
-  <w:style w:type="paragraph" w:styleId="Subtitle">
-    <w:name w:val="Subtitle"/>
-    <w:basedOn w:val="Normal"/>
-    <w:next w:val="Normal"/>
-    <w:link w:val="SubtitleChar"/>
-    <w:uiPriority w:val="11"/>
-    <w:qFormat/>
-    <w:rsid w:val="003F6FF0"/>
-    <w:pPr>
-      <w:numPr>
-        <w:ilvl w:val="1"/>
-      </w:numPr>
-    </w:pPr>
-    <w:rPr>
-      <w:rFonts w:asciiTheme="majorHAnsi" w:eastAsiaTheme="majorEastAsia" w:hAnsiTheme="majorHAnsi" w:cstheme="majorBidi"/>
-      <w:i/>
-      <w:iCs/>
-      <w:color w:val="4F81BD" w:themeColor="accent1"/>
-      <w:spacing w:val="15"/>
-      <w:sz w:val="24"/>
-      <w:szCs w:val="24"/>
-    </w:rPr>
-  </w:style>
-  <w:style w:type="character" w:customStyle="1" w:styleId="SubtitleChar">
-    <w:name w:val="Subtitle Char"/>
-    <w:basedOn w:val="DefaultParagraphFont"/>
-    <w:link w:val="Subtitle"/>
-    <w:uiPriority w:val="11"/>
-    <w:rsid w:val="003F6FF0"/>
-    <w:rPr>
-      <w:rFonts w:asciiTheme="majorHAnsi" w:eastAsiaTheme="majorEastAsia" w:hAnsiTheme="majorHAnsi" w:cstheme="majorBidi"/>
-      <w:i/>
-      <w:iCs/>
-      <w:color w:val="4F81BD" w:themeColor="accent1"/>
-      <w:spacing w:val="15"/>
-      <w:sz w:val="24"/>
-      <w:szCs w:val="24"/>
-    </w:rPr>
-  </w:style>
-  <w:style w:type="character" w:customStyle="1" w:styleId="Heading4Char">
-    <w:name w:val="Heading 4 Char"/>
-    <w:basedOn w:val="DefaultParagraphFont"/>
-    <w:link w:val="Heading4"/>
-    <w:uiPriority w:val="9"/>
-    <w:rsid w:val="00156C41"/>
-    <w:rPr>
-      <w:rFonts w:asciiTheme="majorHAnsi" w:eastAsiaTheme="majorEastAsia" w:hAnsiTheme="majorHAnsi" w:cstheme="majorBidi"/>
-      <w:b/>
-      <w:bCs/>
-      <w:i/>
-      <w:iCs/>
-      <w:color w:val="4F81BD" w:themeColor="accent1"/>
-    </w:rPr>
-  </w:style>
-  <w:style w:type="paragraph" w:styleId="IntenseQuote">
-    <w:name w:val="Intense Quote"/>
-    <w:basedOn w:val="Normal"/>
-    <w:next w:val="Normal"/>
-    <w:link w:val="IntenseQuoteChar"/>
-    <w:uiPriority w:val="30"/>
-    <w:qFormat/>
-    <w:rsid w:val="00B41C29"/>
-    <w:pPr>
-      <w:pBdr>
-        <w:bottom w:val="single" w:sz="4" w:space="4" w:color="4F81BD" w:themeColor="accent1"/>
-      </w:pBdr>
-      <w:spacing w:before="200" w:after="280"/>
-      <w:ind w:left="936" w:right="936"/>
-    </w:pPr>
-    <w:rPr>
-      <w:b/>
-      <w:bCs/>
-      <w:i/>
-      <w:iCs/>
-      <w:color w:val="4F81BD" w:themeColor="accent1"/>
-    </w:rPr>
-  </w:style>
-  <w:style w:type="character" w:customStyle="1" w:styleId="IntenseQuoteChar">
-    <w:name w:val="Intense Quote Char"/>
-    <w:basedOn w:val="DefaultParagraphFont"/>
-    <w:link w:val="IntenseQuote"/>
-    <w:uiPriority w:val="30"/>
-    <w:rsid w:val="00B41C29"/>
-    <w:rPr>
-      <w:b/>
-      <w:bCs/>
-      <w:i/>
-      <w:iCs/>
-      <w:color w:val="4F81BD" w:themeColor="accent1"/>
-    </w:rPr>
-  </w:style>
-  <w:style w:type="paragraph" w:styleId="Header">
-    <w:name w:val="header"/>
-    <w:basedOn w:val="Normal"/>
-    <w:link w:val="HeaderChar"/>
-    <w:uiPriority w:val="99"/>
-    <w:unhideWhenUsed/>
-    <w:rsid w:val="00E33615"/>
-    <w:pPr>
-      <w:tabs>
-        <w:tab w:val="center" w:pos="4680"/>
-        <w:tab w:val="right" w:pos="9360"/>
-      </w:tabs>
-      <w:spacing w:after="0" w:line="240" w:lineRule="auto"/>
-    </w:pPr>
-  </w:style>
-  <w:style w:type="character" w:customStyle="1" w:styleId="HeaderChar">
-    <w:name w:val="Header Char"/>
-    <w:basedOn w:val="DefaultParagraphFont"/>
-    <w:link w:val="Header"/>
-    <w:uiPriority w:val="99"/>
-    <w:rsid w:val="00E33615"/>
-    <w:rPr>
-      <w:rFonts w:ascii="Intel Clear" w:hAnsi="Intel Clear"/>
-    </w:rPr>
-  </w:style>
-  <w:style w:type="paragraph" w:styleId="Footer">
-    <w:name w:val="footer"/>
-    <w:basedOn w:val="Normal"/>
-    <w:link w:val="FooterChar"/>
-    <w:uiPriority w:val="99"/>
-    <w:unhideWhenUsed/>
-    <w:rsid w:val="00E33615"/>
-    <w:pPr>
-      <w:tabs>
-        <w:tab w:val="center" w:pos="4680"/>
-        <w:tab w:val="right" w:pos="9360"/>
-      </w:tabs>
-      <w:spacing w:after="0" w:line="240" w:lineRule="auto"/>
-    </w:pPr>
-  </w:style>
-  <w:style w:type="character" w:customStyle="1" w:styleId="FooterChar">
-    <w:name w:val="Footer Char"/>
-    <w:basedOn w:val="DefaultParagraphFont"/>
-    <w:link w:val="Footer"/>
-    <w:uiPriority w:val="99"/>
-    <w:rsid w:val="00E33615"/>
-    <w:rPr>
-      <w:rFonts w:ascii="Intel Clear" w:hAnsi="Intel Clear"/>
-    </w:rPr>
-  </w:style>
-</w:styles>
-</file>
-
-<file path=word/stylesWithEffects.xml><?xml version="1.0" encoding="utf-8"?>
-<w:styles xmlns:wpc="http://schemas.microsoft.com/office/word/2010/wordprocessingCanvas" xmlns:mc="http://schemas.openxmlformats.org/markup-compatibility/2006" xmlns:o="urn:schemas-microsoft-com:office:office" xmlns:r="http://schemas.openxmlformats.org/officeDocument/2006/relationships" xmlns:m="http://schemas.openxmlformats.org/officeDocument/2006/math" xmlns:v="urn:schemas-microsoft-com:vml" xmlns:wp14="http://schemas.microsoft.com/office/word/2010/wordprocessingDrawing" xmlns:wp="http://schemas.openxmlformats.org/drawingml/2006/wordprocessingDrawing" xmlns:w10="urn:schemas-microsoft-com:office:word" xmlns:w="http://schemas.openxmlformats.org/wordprocessingml/2006/main" xmlns:w14="http://schemas.microsoft.com/office/word/2010/wordml" xmlns:wpg="http://schemas.microsoft.com/office/word/2010/wordprocessingGroup" xmlns:wpi="http://schemas.microsoft.com/office/word/2010/wordprocessingInk" xmlns:wne="http://schemas.microsoft.com/office/word/2006/wordml" xmlns:wps="http://schemas.microsoft.com/office/word/2010/wordprocessingShape" mc:Ignorable="w14 wp14">
-  <w:docDefaults>
-    <w:rPrDefault>
-      <w:rPr>
-        <w:rFonts w:asciiTheme="minorHAnsi" w:eastAsiaTheme="minorHAnsi" w:hAnsiTheme="minorHAnsi" w:cstheme="minorBidi"/>
-        <w:sz w:val="22"/>
-        <w:szCs w:val="22"/>
-        <w:lang w:val="en-US" w:eastAsia="en-US" w:bidi="ar-SA"/>
-      </w:rPr>
-    </w:rPrDefault>
-    <w:pPrDefault>
-      <w:pPr>
-        <w:spacing w:after="200" w:line="276" w:lineRule="auto"/>
-      </w:pPr>
-    </w:pPrDefault>
-  </w:docDefaults>
-  <w:latentStyles w:defLockedState="0" w:defUIPriority="99" w:defSemiHidden="1" w:defUnhideWhenUsed="1" w:defQFormat="0" w:count="267">
-    <w:lsdException w:name="Normal" w:semiHidden="0" w:uiPriority="0" w:unhideWhenUsed="0" w:qFormat="1"/>
-    <w:lsdException w:name="heading 1" w:semiHidden="0" w:uiPriority="9" w:unhideWhenUsed="0" w:qFormat="1"/>
-    <w:lsdException w:name="heading 2" w:uiPriority="9" w:qFormat="1"/>
-    <w:lsdException w:name="heading 3" w:uiPriority="9" w:qFormat="1"/>
-    <w:lsdException w:name="heading 4" w:uiPriority="9" w:qFormat="1"/>
-    <w:lsdException w:name="heading 5" w:uiPriority="9" w:qFormat="1"/>
-    <w:lsdException w:name="heading 6" w:uiPriority="9" w:qFormat="1"/>
-    <w:lsdException w:name="heading 7" w:uiPriority="9" w:qFormat="1"/>
-    <w:lsdException w:name="heading 8" w:uiPriority="9" w:qFormat="1"/>
-    <w:lsdException w:name="heading 9" w:uiPriority="9" w:qFormat="1"/>
-    <w:lsdException w:name="toc 1" w:uiPriority="39"/>
-    <w:lsdException w:name="toc 2" w:uiPriority="39"/>
-    <w:lsdException w:name="toc 3" w:uiPriority="39"/>
-    <w:lsdException w:name="toc 4" w:uiPriority="39"/>
-    <w:lsdException w:name="toc 5" w:uiPriority="39"/>
-    <w:lsdException w:name="toc 6" w:uiPriority="39"/>
-    <w:lsdException w:name="toc 7" w:uiPriority="39"/>
-    <w:lsdException w:name="toc 8" w:uiPriority="39"/>
-    <w:lsdException w:name="toc 9" w:uiPriority="39"/>
-    <w:lsdException w:name="caption" w:uiPriority="35" w:qFormat="1"/>
-    <w:lsdException w:name="Title" w:semiHidden="0" w:uiPriority="10" w:unhideWhenUsed="0" w:qFormat="1"/>
-    <w:lsdException w:name="Default Paragraph Font" w:uiPriority="1"/>
-    <w:lsdException w:name="Subtitle" w:semiHidden="0" w:uiPriority="11" w:unhideWhenUsed="0" w:qFormat="1"/>
-    <w:lsdException w:name="Strong" w:semiHidden="0" w:uiPriority="22" w:unhideWhenUsed="0" w:qFormat="1"/>
-    <w:lsdException w:name="Emphasis" w:semiHidden="0" w:uiPriority="20" w:unhideWhenUsed="0" w:qFormat="1"/>
-    <w:lsdException w:name="Table Grid" w:semiHidden="0" w:uiPriority="59" w:unhideWhenUsed="0"/>
-    <w:lsdException w:name="Placeholder Text" w:unhideWhenUsed="0"/>
-    <w:lsdException w:name="No Spacing" w:semiHidden="0" w:uiPriority="1" w:unhideWhenUsed="0" w:qFormat="1"/>
-    <w:lsdException w:name="Light Shading" w:semiHidden="0" w:uiPriority="60" w:unhideWhenUsed="0"/>
-    <w:lsdException w:name="Light List" w:semiHidden="0" w:uiPriority="61" w:unhideWhenUsed="0"/>
-    <w:lsdException w:name="Light Grid" w:semiHidden="0" w:uiPriority="62" w:unhideWhenUsed="0"/>
-    <w:lsdException w:name="Medium Shading 1" w:semiHidden="0" w:uiPriority="63" w:unhideWhenUsed="0"/>
-    <w:lsdException w:name="Medium Shading 2" w:semiHidden="0" w:uiPriority="64" w:unhideWhenUsed="0"/>
-    <w:lsdException w:name="Medium List 1" w:semiHidden="0" w:uiPriority="65" w:unhideWhenUsed="0"/>
-    <w:lsdException w:name="Medium List 2" w:semiHidden="0" w:uiPriority="66" w:unhideWhenUsed="0"/>
-    <w:lsdException w:name="Medium Grid 1" w:semiHidden="0" w:uiPriority="67" w:unhideWhenUsed="0"/>
-    <w:lsdException w:name="Medium Grid 2" w:semiHidden="0" w:uiPriority="68" w:unhideWhenUsed="0"/>
-    <w:lsdException w:name="Medium Grid 3" w:semiHidden="0" w:uiPriority="69" w:unhideWhenUsed="0"/>
-    <w:lsdException w:name="Dark List" w:semiHidden="0" w:uiPriority="70" w:unhideWhenUsed="0"/>
-    <w:lsdException w:name="Colorful Shading" w:semiHidden="0" w:uiPriority="71" w:unhideWhenUsed="0"/>
-    <w:lsdException w:name="Colorful List" w:semiHidden="0" w:uiPriority="72" w:unhideWhenUsed="0"/>
-    <w:lsdException w:name="Colorful Grid" w:semiHidden="0" w:uiPriority="73" w:unhideWhenUsed="0"/>
-    <w:lsdException w:name="Light Shading Accent 1" w:semiHidden="0" w:uiPriority="60" w:unhideWhenUsed="0"/>
-    <w:lsdException w:name="Light List Accent 1" w:semiHidden="0" w:uiPriority="61" w:unhideWhenUsed="0"/>
-    <w:lsdException w:name="Light Grid Accent 1" w:semiHidden="0" w:uiPriority="62" w:unhideWhenUsed="0"/>
-    <w:lsdException w:name="Medium Shading 1 Accent 1" w:semiHidden="0" w:uiPriority="63" w:unhideWhenUsed="0"/>
-    <w:lsdException w:name="Medium Shading 2 Accent 1" w:semiHidden="0" w:uiPriority="64" w:unhideWhenUsed="0"/>
-    <w:lsdException w:name="Medium List 1 Accent 1" w:semiHidden="0" w:uiPriority="65" w:unhideWhenUsed="0"/>
-    <w:lsdException w:name="Revision" w:unhideWhenUsed="0"/>
-    <w:lsdException w:name="List Paragraph" w:semiHidden="0" w:uiPriority="34" w:unhideWhenUsed="0" w:qFormat="1"/>
-    <w:lsdException w:name="Quote" w:semiHidden="0" w:uiPriority="29" w:unhideWhenUsed="0" w:qFormat="1"/>
-    <w:lsdException w:name="Intense Quote" w:semiHidden="0" w:uiPriority="30" w:unhideWhenUsed="0" w:qFormat="1"/>
-    <w:lsdException w:name="Medium List 2 Accent 1" w:semiHidden="0" w:uiPriority="66" w:unhideWhenUsed="0"/>
-    <w:lsdException w:name="Medium Grid 1 Accent 1" w:semiHidden="0" w:uiPriority="67" w:unhideWhenUsed="0"/>
-    <w:lsdException w:name="Medium Grid 2 Accent 1" w:semiHidden="0" w:uiPriority="68" w:unhideWhenUsed="0"/>
-    <w:lsdException w:name="Medium Grid 3 Accent 1" w:semiHidden="0" w:uiPriority="69" w:unhideWhenUsed="0"/>
-    <w:lsdException w:name="Dark List Accent 1" w:semiHidden="0" w:uiPriority="70" w:unhideWhenUsed="0"/>
-    <w:lsdException w:name="Colorful Shading Accent 1" w:semiHidden="0" w:uiPriority="71" w:unhideWhenUsed="0"/>
-    <w:lsdException w:name="Colorful List Accent 1" w:semiHidden="0" w:uiPriority="72" w:unhideWhenUsed="0"/>
-    <w:lsdException w:name="Colorful Grid Accent 1" w:semiHidden="0" w:uiPriority="73" w:unhideWhenUsed="0"/>
-    <w:lsdException w:name="Light Shading Accent 2" w:semiHidden="0" w:uiPriority="60" w:unhideWhenUsed="0"/>
-    <w:lsdException w:name="Light List Accent 2" w:semiHidden="0" w:uiPriority="61" w:unhideWhenUsed="0"/>
-    <w:lsdException w:name="Light Grid Accent 2" w:semiHidden="0" w:uiPriority="62" w:unhideWhenUsed="0"/>
-    <w:lsdException w:name="Medium Shading 1 Accent 2" w:semiHidden="0" w:uiPriority="63" w:unhideWhenUsed="0"/>
-    <w:lsdException w:name="Medium Shading 2 Accent 2" w:semiHidden="0" w:uiPriority="64" w:unhideWhenUsed="0"/>
-    <w:lsdException w:name="Medium List 1 Accent 2" w:semiHidden="0" w:uiPriority="65" w:unhideWhenUsed="0"/>
-    <w:lsdException w:name="Medium List 2 Accent 2" w:semiHidden="0" w:uiPriority="66" w:unhideWhenUsed="0"/>
-    <w:lsdException w:name="Medium Grid 1 Accent 2" w:semiHidden="0" w:uiPriority="67" w:unhideWhenUsed="0"/>
-    <w:lsdException w:name="Medium Grid 2 Accent 2" w:semiHidden="0" w:uiPriority="68" w:unhideWhenUsed="0"/>
-    <w:lsdException w:name="Medium Grid 3 Accent 2" w:semiHidden="0" w:uiPriority="69" w:unhideWhenUsed="0"/>
-    <w:lsdException w:name="Dark List Accent 2" w:semiHidden="0" w:uiPriority="70" w:unhideWhenUsed="0"/>
-    <w:lsdException w:name="Colorful Shading Accent 2" w:semiHidden="0" w:uiPriority="71" w:unhideWhenUsed="0"/>
-    <w:lsdException w:name="Colorful List Accent 2" w:semiHidden="0" w:uiPriority="72" w:unhideWhenUsed="0"/>
-    <w:lsdException w:name="Colorful Grid Accent 2" w:semiHidden="0" w:uiPriority="73" w:unhideWhenUsed="0"/>
-    <w:lsdException w:name="Light Shading Accent 3" w:semiHidden="0" w:uiPriority="60" w:unhideWhenUsed="0"/>
-    <w:lsdException w:name="Light List Accent 3" w:semiHidden="0" w:uiPriority="61" w:unhideWhenUsed="0"/>
-    <w:lsdException w:name="Light Grid Accent 3" w:semiHidden="0" w:uiPriority="62" w:unhideWhenUsed="0"/>
-    <w:lsdException w:name="Medium Shading 1 Accent 3" w:semiHidden="0" w:uiPriority="63" w:unhideWhenUsed="0"/>
-    <w:lsdException w:name="Medium Shading 2 Accent 3" w:semiHidden="0" w:uiPriority="64" w:unhideWhenUsed="0"/>
-    <w:lsdException w:name="Medium List 1 Accent 3" w:semiHidden="0" w:uiPriority="65" w:unhideWhenUsed="0"/>
-    <w:lsdException w:name="Medium List 2 Accent 3" w:semiHidden="0" w:uiPriority="66" w:unhideWhenUsed="0"/>
-    <w:lsdException w:name="Medium Grid 1 Accent 3" w:semiHidden="0" w:uiPriority="67" w:unhideWhenUsed="0"/>
-    <w:lsdException w:name="Medium Grid 2 Accent 3" w:semiHidden="0" w:uiPriority="68" w:unhideWhenUsed="0"/>
-    <w:lsdException w:name="Medium Grid 3 Accent 3" w:semiHidden="0" w:uiPriority="69" w:unhideWhenUsed="0"/>
-    <w:lsdException w:name="Dark List Accent 3" w:semiHidden="0" w:uiPriority="70" w:unhideWhenUsed="0"/>
-    <w:lsdException w:name="Colorful Shading Accent 3" w:semiHidden="0" w:uiPriority="71" w:unhideWhenUsed="0"/>
-    <w:lsdException w:name="Colorful List Accent 3" w:semiHidden="0" w:uiPriority="72" w:unhideWhenUsed="0"/>
-    <w:lsdException w:name="Colorful Grid Accent 3" w:semiHidden="0" w:uiPriority="73" w:unhideWhenUsed="0"/>
-    <w:lsdException w:name="Light Shading Accent 4" w:semiHidden="0" w:uiPriority="60" w:unhideWhenUsed="0"/>
-    <w:lsdException w:name="Light List Accent 4" w:semiHidden="0" w:uiPriority="61" w:unhideWhenUsed="0"/>
-    <w:lsdException w:name="Light Grid Accent 4" w:semiHidden="0" w:uiPriority="62" w:unhideWhenUsed="0"/>
-    <w:lsdException w:name="Medium Shading 1 Accent 4" w:semiHidden="0" w:uiPriority="63" w:unhideWhenUsed="0"/>
-    <w:lsdException w:name="Medium Shading 2 Accent 4" w:semiHidden="0" w:uiPriority="64" w:unhideWhenUsed="0"/>
-    <w:lsdException w:name="Medium List 1 Accent 4" w:semiHidden="0" w:uiPriority="65" w:unhideWhenUsed="0"/>
-    <w:lsdException w:name="Medium List 2 Accent 4" w:semiHidden="0" w:uiPriority="66" w:unhideWhenUsed="0"/>
-    <w:lsdException w:name="Medium Grid 1 Accent 4" w:semiHidden="0" w:uiPriority="67" w:unhideWhenUsed="0"/>
-    <w:lsdException w:name="Medium Grid 2 Accent 4" w:semiHidden="0" w:uiPriority="68" w:unhideWhenUsed="0"/>
-    <w:lsdException w:name="Medium Grid 3 Accent 4" w:semiHidden="0" w:uiPriority="69" w:unhideWhenUsed="0"/>
-    <w:lsdException w:name="Dark List Accent 4" w:semiHidden="0" w:uiPriority="70" w:unhideWhenUsed="0"/>
-    <w:lsdException w:name="Colorful Shading Accent 4" w:semiHidden="0" w:uiPriority="71" w:unhideWhenUsed="0"/>
-    <w:lsdException w:name="Colorful List Accent 4" w:semiHidden="0" w:uiPriority="72" w:unhideWhenUsed="0"/>
-    <w:lsdException w:name="Colorful Grid Accent 4" w:semiHidden="0" w:uiPriority="73" w:unhideWhenUsed="0"/>
-    <w:lsdException w:name="Light Shading Accent 5" w:semiHidden="0" w:uiPriority="60" w:unhideWhenUsed="0"/>
-    <w:lsdException w:name="Light List Accent 5" w:semiHidden="0" w:uiPriority="61" w:unhideWhenUsed="0"/>
-    <w:lsdException w:name="Light Grid Accent 5" w:semiHidden="0" w:uiPriority="62" w:unhideWhenUsed="0"/>
-    <w:lsdException w:name="Medium Shading 1 Accent 5" w:semiHidden="0" w:uiPriority="63" w:unhideWhenUsed="0"/>
-    <w:lsdException w:name="Medium Shading 2 Accent 5" w:semiHidden="0" w:uiPriority="64" w:unhideWhenUsed="0"/>
-    <w:lsdException w:name="Medium List 1 Accent 5" w:semiHidden="0" w:uiPriority="65" w:unhideWhenUsed="0"/>
-    <w:lsdException w:name="Medium List 2 Accent 5" w:semiHidden="0" w:uiPriority="66" w:unhideWhenUsed="0"/>
-    <w:lsdException w:name="Medium Grid 1 Accent 5" w:semiHidden="0" w:uiPriority="67" w:unhideWhenUsed="0"/>
-    <w:lsdException w:name="Medium Grid 2 Accent 5" w:semiHidden="0" w:uiPriority="68" w:unhideWhenUsed="0"/>
-    <w:lsdException w:name="Medium Grid 3 Accent 5" w:semiHidden="0" w:uiPriority="69" w:unhideWhenUsed="0"/>
-    <w:lsdException w:name="Dark List Accent 5" w:semiHidden="0" w:uiPriority="70" w:unhideWhenUsed="0"/>
-    <w:lsdException w:name="Colorful Shading Accent 5" w:semiHidden="0" w:uiPriority="71" w:unhideWhenUsed="0"/>
-    <w:lsdException w:name="Colorful List Accent 5" w:semiHidden="0" w:uiPriority="72" w:unhideWhenUsed="0"/>
-    <w:lsdException w:name="Colorful Grid Accent 5" w:semiHidden="0" w:uiPriority="73" w:unhideWhenUsed="0"/>
-    <w:lsdException w:name="Light Shading Accent 6" w:semiHidden="0" w:uiPriority="60" w:unhideWhenUsed="0"/>
-    <w:lsdException w:name="Light List Accent 6" w:semiHidden="0" w:uiPriority="61" w:unhideWhenUsed="0"/>
-    <w:lsdException w:name="Light Grid Accent 6" w:semiHidden="0" w:uiPriority="62" w:unhideWhenUsed="0"/>
-    <w:lsdException w:name="Medium Shading 1 Accent 6" w:semiHidden="0" w:uiPriority="63" w:unhideWhenUsed="0"/>
-    <w:lsdException w:name="Medium Shading 2 Accent 6" w:semiHidden="0" w:uiPriority="64" w:unhideWhenUsed="0"/>
-    <w:lsdException w:name="Medium List 1 Accent 6" w:semiHidden="0" w:uiPriority="65" w:unhideWhenUsed="0"/>
-    <w:lsdException w:name="Medium List 2 Accent 6" w:semiHidden="0" w:uiPriority="66" w:unhideWhenUsed="0"/>
-    <w:lsdException w:name="Medium Grid 1 Accent 6" w:semiHidden="0" w:uiPriority="67" w:unhideWhenUsed="0"/>
-    <w:lsdException w:name="Medium Grid 2 Accent 6" w:semiHidden="0" w:uiPriority="68" w:unhideWhenUsed="0"/>
-    <w:lsdException w:name="Medium Grid 3 Accent 6" w:semiHidden="0" w:uiPriority="69" w:unhideWhenUsed="0"/>
-    <w:lsdException w:name="Dark List Accent 6" w:semiHidden="0" w:uiPriority="70" w:unhideWhenUsed="0"/>
-    <w:lsdException w:name="Colorful Shading Accent 6" w:semiHidden="0" w:uiPriority="71" w:unhideWhenUsed="0"/>
-    <w:lsdException w:name="Colorful List Accent 6" w:semiHidden="0" w:uiPriority="72" w:unhideWhenUsed="0"/>
-    <w:lsdException w:name="Colorful Grid Accent 6" w:semiHidden="0" w:uiPriority="73" w:unhideWhenUsed="0"/>
-    <w:lsdException w:name="Subtle Emphasis" w:semiHidden="0" w:uiPriority="19" w:unhideWhenUsed="0" w:qFormat="1"/>
-    <w:lsdException w:name="Intense Emphasis" w:semiHidden="0" w:uiPriority="21" w:unhideWhenUsed="0" w:qFormat="1"/>
-    <w:lsdException w:name="Subtle Reference" w:semiHidden="0" w:uiPriority="31" w:unhideWhenUsed="0" w:qFormat="1"/>
-    <w:lsdException w:name="Intense Reference" w:semiHidden="0" w:uiPriority="32" w:unhideWhenUsed="0" w:qFormat="1"/>
-    <w:lsdException w:name="Book Title" w:semiHidden="0" w:uiPriority="33" w:unhideWhenUsed="0" w:qFormat="1"/>
-    <w:lsdException w:name="Bibliography" w:uiPriority="37"/>
-    <w:lsdException w:name="TOC Heading" w:uiPriority="39" w:qFormat="1"/>
+  <w:latentStyles w:defLockedState="0" w:defUIPriority="99" w:defSemiHidden="0" w:defUnhideWhenUsed="0" w:defQFormat="0" w:count="371">
+    <w:lsdException w:name="Normal" w:uiPriority="0" w:qFormat="1"/>
+    <w:lsdException w:name="heading 1" w:uiPriority="9" w:qFormat="1"/>
+    <w:lsdException w:name="heading 2" w:semiHidden="1" w:uiPriority="9" w:unhideWhenUsed="1" w:qFormat="1"/>
+    <w:lsdException w:name="heading 3" w:semiHidden="1" w:uiPriority="9" w:unhideWhenUsed="1" w:qFormat="1"/>
+    <w:lsdException w:name="heading 4" w:semiHidden="1" w:uiPriority="9" w:unhideWhenUsed="1" w:qFormat="1"/>
+    <w:lsdException w:name="heading 5" w:semiHidden="1" w:uiPriority="9" w:unhideWhenUsed="1" w:qFormat="1"/>
+    <w:lsdException w:name="heading 6" w:semiHidden="1" w:uiPriority="9" w:unhideWhenUsed="1" w:qFormat="1"/>
+    <w:lsdException w:name="heading 7" w:semiHidden="1" w:uiPriority="9" w:unhideWhenUsed="1" w:qFormat="1"/>
+    <w:lsdException w:name="heading 8" w:semiHidden="1" w:uiPriority="9" w:unhideWhenUsed="1" w:qFormat="1"/>
+    <w:lsdException w:name="heading 9" w:semiHidden="1" w:uiPriority="9" w:unhideWhenUsed="1" w:qFormat="1"/>
+    <w:lsdException w:name="index 1" w:semiHidden="1" w:unhideWhenUsed="1"/>
+    <w:lsdException w:name="index 2" w:semiHidden="1" w:unhideWhenUsed="1"/>
+    <w:lsdException w:name="index 3" w:semiHidden="1" w:unhideWhenUsed="1"/>
+    <w:lsdException w:name="index 4" w:semiHidden="1" w:unhideWhenUsed="1"/>
+    <w:lsdException w:name="index 5" w:semiHidden="1" w:unhideWhenUsed="1"/>
+    <w:lsdException w:name="index 6" w:semiHidden="1" w:unhideWhenUsed="1"/>
+    <w:lsdException w:name="index 7" w:semiHidden="1" w:unhideWhenUsed="1"/>
+    <w:lsdException w:name="index 8" w:semiHidden="1" w:unhideWhenUsed="1"/>
+    <w:lsdException w:name="index 9" w:semiHidden="1" w:unhideWhenUsed="1"/>
+    <w:lsdException w:name="toc 1" w:semiHidden="1" w:uiPriority="39" w:unhideWhenUsed="1"/>
+    <w:lsdException w:name="toc 2" w:semiHidden="1" w:uiPriority="39" w:unhideWhenUsed="1"/>
+    <w:lsdException w:name="toc 3" w:semiHidden="1" w:uiPriority="39" w:unhideWhenUsed="1"/>
+    <w:lsdException w:name="toc 4" w:semiHidden="1" w:uiPriority="39" w:unhideWhenUsed="1"/>
+    <w:lsdException w:name="toc 5" w:semiHidden="1" w:uiPriority="39" w:unhideWhenUsed="1"/>
+    <w:lsdException w:name="toc 6" w:semiHidden="1" w:uiPriority="39" w:unhideWhenUsed="1"/>
+    <w:lsdException w:name="toc 7" w:semiHidden="1" w:uiPriority="39" w:unhideWhenUsed="1"/>
+    <w:lsdException w:name="toc 8" w:semiHidden="1" w:uiPriority="39" w:unhideWhenUsed="1"/>
+    <w:lsdException w:name="toc 9" w:semiHidden="1" w:uiPriority="39" w:unhideWhenUsed="1"/>
+    <w:lsdException w:name="Normal Indent" w:semiHidden="1" w:unhideWhenUsed="1"/>
+    <w:lsdException w:name="footnote text" w:semiHidden="1" w:unhideWhenUsed="1"/>
+    <w:lsdException w:name="annotation text" w:semiHidden="1" w:unhideWhenUsed="1"/>
+    <w:lsdException w:name="header" w:semiHidden="1" w:unhideWhenUsed="1"/>
+    <w:lsdException w:name="footer" w:semiHidden="1" w:unhideWhenUsed="1"/>
+    <w:lsdException w:name="index heading" w:semiHidden="1" w:unhideWhenUsed="1"/>
+    <w:lsdException w:name="caption" w:semiHidden="1" w:uiPriority="35" w:unhideWhenUsed="1" w:qFormat="1"/>
+    <w:lsdException w:name="table of figures" w:semiHidden="1" w:unhideWhenUsed="1"/>
+    <w:lsdException w:name="envelope address" w:semiHidden="1" w:unhideWhenUsed="1"/>
+    <w:lsdException w:name="envelope return" w:semiHidden="1" w:unhideWhenUsed="1"/>
+    <w:lsdException w:name="footnote reference" w:semiHidden="1" w:unhideWhenUsed="1"/>
+    <w:lsdException w:name="annotation reference" w:semiHidden="1" w:unhideWhenUsed="1"/>
+    <w:lsdException w:name="line number" w:semiHidden="1" w:unhideWhenUsed="1"/>
+    <w:lsdException w:name="page number" w:semiHidden="1" w:unhideWhenUsed="1"/>
+    <w:lsdException w:name="endnote reference" w:semiHidden="1" w:unhideWhenUsed="1"/>
+    <w:lsdException w:name="endnote text" w:semiHidden="1" w:unhideWhenUsed="1"/>
+    <w:lsdException w:name="table of authorities" w:semiHidden="1" w:unhideWhenUsed="1"/>
+    <w:lsdException w:name="macro" w:semiHidden="1" w:unhideWhenUsed="1"/>
+    <w:lsdException w:name="toa heading" w:semiHidden="1" w:unhideWhenUsed="1"/>
+    <w:lsdException w:name="List" w:semiHidden="1" w:unhideWhenUsed="1"/>
+    <w:lsdException w:name="List Bullet" w:semiHidden="1" w:unhideWhenUsed="1"/>
+    <w:lsdException w:name="List Number" w:semiHidden="1" w:unhideWhenUsed="1"/>
+    <w:lsdException w:name="List 2" w:semiHidden="1" w:unhideWhenUsed="1"/>
+    <w:lsdException w:name="List 3" w:semiHidden="1" w:unhideWhenUsed="1"/>
+    <w:lsdException w:name="List 4" w:semiHidden="1" w:unhideWhenUsed="1"/>
+    <w:lsdException w:name="List 5" w:semiHidden="1" w:unhideWhenUsed="1"/>
+    <w:lsdException w:name="List Bullet 2" w:semiHidden="1" w:unhideWhenUsed="1"/>
+    <w:lsdException w:name="List Bullet 3" w:semiHidden="1" w:unhideWhenUsed="1"/>
+    <w:lsdException w:name="List Bullet 4" w:semiHidden="1" w:unhideWhenUsed="1"/>
+    <w:lsdException w:name="List Bullet 5" w:semiHidden="1" w:unhideWhenUsed="1"/>
+    <w:lsdException w:name="List Number 2" w:semiHidden="1" w:unhideWhenUsed="1"/>
+    <w:lsdException w:name="List Number 3" w:semiHidden="1" w:unhideWhenUsed="1"/>
+    <w:lsdException w:name="List Number 4" w:semiHidden="1" w:unhideWhenUsed="1"/>
+    <w:lsdException w:name="List Number 5" w:semiHidden="1" w:unhideWhenUsed="1"/>
+    <w:lsdException w:name="Title" w:uiPriority="10" w:qFormat="1"/>
+    <w:lsdException w:name="Closing" w:semiHidden="1" w:unhideWhenUsed="1"/>
+    <w:lsdException w:name="Signature" w:semiHidden="1" w:unhideWhenUsed="1"/>
+    <w:lsdException w:name="Default Paragraph Font" w:semiHidden="1" w:uiPriority="1" w:unhideWhenUsed="1"/>
+    <w:lsdException w:name="Body Text" w:semiHidden="1" w:unhideWhenUsed="1"/>
+    <w:lsdException w:name="Body Text Indent" w:semiHidden="1" w:unhideWhenUsed="1"/>
+    <w:lsdException w:name="List Continue" w:semiHidden="1" w:unhideWhenUsed="1"/>
+    <w:lsdException w:name="List Continue 2" w:semiHidden="1" w:unhideWhenUsed="1"/>
+    <w:lsdException w:name="List Continue 3" w:semiHidden="1" w:unhideWhenUsed="1"/>
+    <w:lsdException w:name="List Continue 4" w:semiHidden="1" w:unhideWhenUsed="1"/>
+    <w:lsdException w:name="List Continue 5" w:semiHidden="1" w:unhideWhenUsed="1"/>
+    <w:lsdException w:name="Message Header" w:semiHidden="1" w:unhideWhenUsed="1"/>
+    <w:lsdException w:name="Subtitle" w:uiPriority="11" w:qFormat="1"/>
+    <w:lsdException w:name="Salutation" w:semiHidden="1" w:unhideWhenUsed="1"/>
+    <w:lsdException w:name="Date" w:semiHidden="1" w:unhideWhenUsed="1"/>
+    <w:lsdException w:name="Body Text First Indent" w:semiHidden="1" w:unhideWhenUsed="1"/>
+    <w:lsdException w:name="Body Text First Indent 2" w:semiHidden="1" w:unhideWhenUsed="1"/>
+    <w:lsdException w:name="Note Heading" w:semiHidden="1" w:unhideWhenUsed="1"/>
+    <w:lsdException w:name="Body Text 2" w:semiHidden="1" w:unhideWhenUsed="1"/>
+    <w:lsdException w:name="Body Text 3" w:semiHidden="1" w:unhideWhenUsed="1"/>
+    <w:lsdException w:name="Body Text Indent 2" w:semiHidden="1" w:unhideWhenUsed="1"/>
+    <w:lsdException w:name="Body Text Indent 3" w:semiHidden="1" w:unhideWhenUsed="1"/>
+    <w:lsdException w:name="Block Text" w:semiHidden="1" w:unhideWhenUsed="1"/>
+    <w:lsdException w:name="Hyperlink" w:semiHidden="1" w:unhideWhenUsed="1"/>
+    <w:lsdException w:name="FollowedHyperlink" w:semiHidden="1" w:unhideWhenUsed="1"/>
+    <w:lsdException w:name="Strong" w:uiPriority="22" w:qFormat="1"/>
+    <w:lsdException w:name="Emphasis" w:uiPriority="20" w:qFormat="1"/>
+    <w:lsdException w:name="Document Map" w:semiHidden="1" w:unhideWhenUsed="1"/>
+    <w:lsdException w:name="Plain Text" w:semiHidden="1" w:unhideWhenUsed="1"/>
+    <w:lsdException w:name="E-mail Signature" w:semiHidden="1" w:unhideWhenUsed="1"/>
+    <w:lsdException w:name="HTML Top of Form" w:semiHidden="1" w:unhideWhenUsed="1"/>
+    <w:lsdException w:name="HTML Bottom of Form" w:semiHidden="1" w:unhideWhenUsed="1"/>
+    <w:lsdException w:name="Normal (Web)" w:semiHidden="1" w:unhideWhenUsed="1"/>
+    <w:lsdException w:name="HTML Acronym" w:semiHidden="1" w:unhideWhenUsed="1"/>
+    <w:lsdException w:name="HTML Address" w:semiHidden="1" w:unhideWhenUsed="1"/>
+    <w:lsdException w:name="HTML Cite" w:semiHidden="1" w:unhideWhenUsed="1"/>
+    <w:lsdException w:name="HTML Code" w:semiHidden="1" w:unhideWhenUsed="1"/>
+    <w:lsdException w:name="HTML Definition" w:semiHidden="1" w:unhideWhenUsed="1"/>
+    <w:lsdException w:name="HTML Keyboard" w:semiHidden="1" w:unhideWhenUsed="1"/>
+    <w:lsdException w:name="HTML Preformatted" w:semiHidden="1" w:unhideWhenUsed="1"/>
+    <w:lsdException w:name="HTML Sample" w:semiHidden="1" w:unhideWhenUsed="1"/>
+    <w:lsdException w:name="HTML Typewriter" w:semiHidden="1" w:unhideWhenUsed="1"/>
+    <w:lsdException w:name="HTML Variable" w:semiHidden="1" w:unhideWhenUsed="1"/>
+    <w:lsdException w:name="Normal Table" w:semiHidden="1" w:unhideWhenUsed="1"/>
+    <w:lsdException w:name="annotation subject" w:semiHidden="1" w:unhideWhenUsed="1"/>
+    <w:lsdException w:name="No List" w:semiHidden="1" w:unhideWhenUsed="1"/>
+    <w:lsdException w:name="Outline List 1" w:semiHidden="1" w:unhideWhenUsed="1"/>
+    <w:lsdException w:name="Outline List 2" w:semiHidden="1" w:unhideWhenUsed="1"/>
+    <w:lsdException w:name="Outline List 3" w:semiHidden="1" w:unhideWhenUsed="1"/>
+    <w:lsdException w:name="Table Simple 1" w:semiHidden="1" w:unhideWhenUsed="1"/>
+    <w:lsdException w:name="Table Simple 2" w:semiHidden="1" w:unhideWhenUsed="1"/>
+    <w:lsdException w:name="Table Simple 3" w:semiHidden="1" w:unhideWhenUsed="1"/>
+    <w:lsdException w:name="Table Classic 1" w:semiHidden="1" w:unhideWhenUsed="1"/>
+    <w:lsdException w:name="Table Classic 2" w:semiHidden="1" w:unhideWhenUsed="1"/>
+    <w:lsdException w:name="Table Classic 3" w:semiHidden="1" w:unhideWhenUsed="1"/>
+    <w:lsdException w:name="Table Classic 4" w:semiHidden="1" w:unhideWhenUsed="1"/>
+    <w:lsdException w:name="Table Colorful 1" w:semiHidden="1" w:unhideWhenUsed="1"/>
+    <w:lsdException w:name="Table Colorful 2" w:semiHidden="1" w:unhideWhenUsed="1"/>
+    <w:lsdException w:name="Table Colorful 3" w:semiHidden="1" w:unhideWhenUsed="1"/>
+    <w:lsdException w:name="Table Columns 1" w:semiHidden="1" w:unhideWhenUsed="1"/>
+    <w:lsdException w:name="Table Columns 2" w:semiHidden="1" w:unhideWhenUsed="1"/>
+    <w:lsdException w:name="Table Columns 3" w:semiHidden="1" w:unhideWhenUsed="1"/>
+    <w:lsdException w:name="Table Columns 4" w:semiHidden="1" w:unhideWhenUsed="1"/>
+    <w:lsdException w:name="Table Columns 5" w:semiHidden="1" w:unhideWhenUsed="1"/>
+    <w:lsdException w:name="Table Grid 1" w:semiHidden="1" w:unhideWhenUsed="1"/>
+    <w:lsdException w:name="Table Grid 2" w:semiHidden="1" w:unhideWhenUsed="1"/>
+    <w:lsdException w:name="Table Grid 3" w:semiHidden="1" w:unhideWhenUsed="1"/>
+    <w:lsdException w:name="Table Grid 4" w:semiHidden="1" w:unhideWhenUsed="1"/>
+    <w:lsdException w:name="Table Grid 5" w:semiHidden="1" w:unhideWhenUsed="1"/>
+    <w:lsdException w:name="Table Grid 6" w:semiHidden="1" w:unhideWhenUsed="1"/>
+    <w:lsdException w:name="Table Grid 7" w:semiHidden="1" w:unhideWhenUsed="1"/>
+    <w:lsdException w:name="Table Grid 8" w:semiHidden="1" w:unhideWhenUsed="1"/>
+    <w:lsdException w:name="Table List 1" w:semiHidden="1" w:unhideWhenUsed="1"/>
+    <w:lsdException w:name="Table List 2" w:semiHidden="1" w:unhideWhenUsed="1"/>
+    <w:lsdException w:name="Table List 3" w:semiHidden="1" w:unhideWhenUsed="1"/>
+    <w:lsdException w:name="Table List 4" w:semiHidden="1" w:unhideWhenUsed="1"/>
+    <w:lsdException w:name="Table List 5" w:semiHidden="1" w:unhideWhenUsed="1"/>
+    <w:lsdException w:name="Table List 6" w:semiHidden="1" w:unhideWhenUsed="1"/>
+    <w:lsdException w:name="Table List 7" w:semiHidden="1" w:unhideWhenUsed="1"/>
+    <w:lsdException w:name="Table List 8" w:semiHidden="1" w:unhideWhenUsed="1"/>
+    <w:lsdException w:name="Table 3D effects 1" w:semiHidden="1" w:unhideWhenUsed="1"/>
+    <w:lsdException w:name="Table 3D effects 2" w:semiHidden="1" w:unhideWhenUsed="1"/>
+    <w:lsdException w:name="Table 3D effects 3" w:semiHidden="1" w:unhideWhenUsed="1"/>
+    <w:lsdException w:name="Table Contemporary" w:semiHidden="1" w:unhideWhenUsed="1"/>
+    <w:lsdException w:name="Table Elegant" w:semiHidden="1" w:unhideWhenUsed="1"/>
+    <w:lsdException w:name="Table Professional" w:semiHidden="1" w:unhideWhenUsed="1"/>
+    <w:lsdException w:name="Table Subtle 1" w:semiHidden="1" w:unhideWhenUsed="1"/>
+    <w:lsdException w:name="Table Subtle 2" w:semiHidden="1" w:unhideWhenUsed="1"/>
+    <w:lsdException w:name="Table Web 1" w:semiHidden="1" w:unhideWhenUsed="1"/>
+    <w:lsdException w:name="Table Web 2" w:semiHidden="1" w:unhideWhenUsed="1"/>
+    <w:lsdException w:name="Table Web 3" w:semiHidden="1" w:unhideWhenUsed="1"/>
+    <w:lsdException w:name="Balloon Text" w:semiHidden="1" w:unhideWhenUsed="1"/>
+    <w:lsdException w:name="Table Grid" w:uiPriority="59"/>
+    <w:lsdException w:name="Table Theme" w:semiHidden="1" w:unhideWhenUsed="1"/>
+    <w:lsdException w:name="Placeholder Text" w:semiHidden="1"/>
+    <w:lsdException w:name="No Spacing" w:uiPriority="1" w:qFormat="1"/>
+    <w:lsdException w:name="Light Shading" w:uiPriority="60"/>
+    <w:lsdException w:name="Light List" w:uiPriority="61"/>
+    <w:lsdException w:name="Light Grid" w:uiPriority="62"/>
+    <w:lsdException w:name="Medium Shading 1" w:uiPriority="63"/>
+    <w:lsdException w:name="Medium Shading 2" w:uiPriority="64"/>
+    <w:lsdException w:name="Medium List 1" w:uiPriority="65"/>
+    <w:lsdException w:name="Medium List 2" w:uiPriority="66"/>
+    <w:lsdException w:name="Medium Grid 1" w:uiPriority="67"/>
+    <w:lsdException w:name="Medium Grid 2" w:uiPriority="68"/>
+    <w:lsdException w:name="Medium Grid 3" w:uiPriority="69"/>
+    <w:lsdException w:name="Dark List" w:uiPriority="70"/>
+    <w:lsdException w:name="Colorful Shading" w:uiPriority="71"/>
+    <w:lsdException w:name="Colorful List" w:uiPriority="72"/>
+    <w:lsdException w:name="Colorful Grid" w:uiPriority="73"/>
+    <w:lsdException w:name="Light Shading Accent 1" w:uiPriority="60"/>
+    <w:lsdException w:name="Light List Accent 1" w:uiPriority="61"/>
+    <w:lsdException w:name="Light Grid Accent 1" w:uiPriority="62"/>
+    <w:lsdException w:name="Medium Shading 1 Accent 1" w:uiPriority="63"/>
+    <w:lsdException w:name="Medium Shading 2 Accent 1" w:uiPriority="64"/>
+    <w:lsdException w:name="Medium List 1 Accent 1" w:uiPriority="65"/>
+    <w:lsdException w:name="Revision" w:semiHidden="1"/>
+    <w:lsdException w:name="List Paragraph" w:uiPriority="34" w:qFormat="1"/>
+    <w:lsdException w:name="Quote" w:uiPriority="29" w:qFormat="1"/>
+    <w:lsdException w:name="Intense Quote" w:uiPriority="30" w:qFormat="1"/>
+    <w:lsdException w:name="Medium List 2 Accent 1" w:uiPriority="66"/>
+    <w:lsdException w:name="Medium Grid 1 Accent 1" w:uiPriority="67"/>
+    <w:lsdException w:name="Medium Grid 2 Accent 1" w:uiPriority="68"/>
+    <w:lsdException w:name="Medium Grid 3 Accent 1" w:uiPriority="69"/>
+    <w:lsdException w:name="Dark List Accent 1" w:uiPriority="70"/>
+    <w:lsdException w:name="Colorful Shading Accent 1" w:uiPriority="71"/>
+    <w:lsdException w:name="Colorful List Accent 1" w:uiPriority="72"/>
+    <w:lsdException w:name="Colorful Grid Accent 1" w:uiPriority="73"/>
+    <w:lsdException w:name="Light Shading Accent 2" w:uiPriority="60"/>
+    <w:lsdException w:name="Light List Accent 2" w:uiPriority="61"/>
+    <w:lsdException w:name="Light Grid Accent 2" w:uiPriority="62"/>
+    <w:lsdException w:name="Medium Shading 1 Accent 2" w:uiPriority="63"/>
+    <w:lsdException w:name="Medium Shading 2 Accent 2" w:uiPriority="64"/>
+    <w:lsdException w:name="Medium List 1 Accent 2" w:uiPriority="65"/>
+    <w:lsdException w:name="Medium List 2 Accent 2" w:uiPriority="66"/>
+    <w:lsdException w:name="Medium Grid 1 Accent 2" w:uiPriority="67"/>
+    <w:lsdException w:name="Medium Grid 2 Accent 2" w:uiPriority="68"/>
+    <w:lsdException w:name="Medium Grid 3 Accent 2" w:uiPriority="69"/>
+    <w:lsdException w:name="Dark List Accent 2" w:uiPriority="70"/>
+    <w:lsdException w:name="Colorful Shading Accent 2" w:uiPriority="71"/>
+    <w:lsdException w:name="Colorful List Accent 2" w:uiPriority="72"/>
+    <w:lsdException w:name="Colorful Grid Accent 2" w:uiPriority="73"/>
+    <w:lsdException w:name="Light Shading Accent 3" w:uiPriority="60"/>
+    <w:lsdException w:name="Light List Accent 3" w:uiPriority="61"/>
+    <w:lsdException w:name="Light Grid Accent 3" w:uiPriority="62"/>
+    <w:lsdException w:name="Medium Shading 1 Accent 3" w:uiPriority="63"/>
+    <w:lsdException w:name="Medium Shading 2 Accent 3" w:uiPriority="64"/>
+    <w:lsdException w:name="Medium List 1 Accent 3" w:uiPriority="65"/>
+    <w:lsdException w:name="Medium List 2 Accent 3" w:uiPriority="66"/>
+    <w:lsdException w:name="Medium Grid 1 Accent 3" w:uiPriority="67"/>
+    <w:lsdException w:name="Medium Grid 2 Accent 3" w:uiPriority="68"/>
+    <w:lsdException w:name="Medium Grid 3 Accent 3" w:uiPriority="69"/>
+    <w:lsdException w:name="Dark List Accent 3" w:uiPriority="70"/>
+    <w:lsdException w:name="Colorful Shading Accent 3" w:uiPriority="71"/>
+    <w:lsdException w:name="Colorful List Accent 3" w:uiPriority="72"/>
+    <w:lsdException w:name="Colorful Grid Accent 3" w:uiPriority="73"/>
+    <w:lsdException w:name="Light Shading Accent 4" w:uiPriority="60"/>
+    <w:lsdException w:name="Light List Accent 4" w:uiPriority="61"/>
+    <w:lsdException w:name="Light Grid Accent 4" w:uiPriority="62"/>
+    <w:lsdException w:name="Medium Shading 1 Accent 4" w:uiPriority="63"/>
+    <w:lsdException w:name="Medium Shading 2 Accent 4" w:uiPriority="64"/>
+    <w:lsdException w:name="Medium List 1 Accent 4" w:uiPriority="65"/>
+    <w:lsdException w:name="Medium List 2 Accent 4" w:uiPriority="66"/>
+    <w:lsdException w:name="Medium Grid 1 Accent 4" w:uiPriority="67"/>
+    <w:lsdException w:name="Medium Grid 2 Accent 4" w:uiPriority="68"/>
+    <w:lsdException w:name="Medium Grid 3 Accent 4" w:uiPriority="69"/>
+    <w:lsdException w:name="Dark List Accent 4" w:uiPriority="70"/>
+    <w:lsdException w:name="Colorful Shading Accent 4" w:uiPriority="71"/>
+    <w:lsdException w:name="Colorful List Accent 4" w:uiPriority="72"/>
+    <w:lsdException w:name="Colorful Grid Accent 4" w:uiPriority="73"/>
+    <w:lsdException w:name="Light Shading Accent 5" w:uiPriority="60"/>
+    <w:lsdException w:name="Light List Accent 5" w:uiPriority="61"/>
+    <w:lsdException w:name="Light Grid Accent 5" w:uiPriority="62"/>
+    <w:lsdException w:name="Medium Shading 1 Accent 5" w:uiPriority="63"/>
+    <w:lsdException w:name="Medium Shading 2 Accent 5" w:uiPriority="64"/>
+    <w:lsdException w:name="Medium List 1 Accent 5" w:uiPriority="65"/>
+    <w:lsdException w:name="Medium List 2 Accent 5" w:uiPriority="66"/>
+    <w:lsdException w:name="Medium Grid 1 Accent 5" w:uiPriority="67"/>
+    <w:lsdException w:name="Medium Grid 2 Accent 5" w:uiPriority="68"/>
+    <w:lsdException w:name="Medium Grid 3 Accent 5" w:uiPriority="69"/>
+    <w:lsdException w:name="Dark List Accent 5" w:uiPriority="70"/>
+    <w:lsdException w:name="Colorful Shading Accent 5" w:uiPriority="71"/>
+    <w:lsdException w:name="Colorful List Accent 5" w:uiPriority="72"/>
+    <w:lsdException w:name="Colorful Grid Accent 5" w:uiPriority="73"/>
+    <w:lsdException w:name="Light Shading Accent 6" w:uiPriority="60"/>
+    <w:lsdException w:name="Light List Accent 6" w:uiPriority="61"/>
+    <w:lsdException w:name="Light Grid Accent 6" w:uiPriority="62"/>
+    <w:lsdException w:name="Medium Shading 1 Accent 6" w:uiPriority="63"/>
+    <w:lsdException w:name="Medium Shading 2 Accent 6" w:uiPriority="64"/>
+    <w:lsdException w:name="Medium List 1 Accent 6" w:uiPriority="65"/>
+    <w:lsdException w:name="Medium List 2 Accent 6" w:uiPriority="66"/>
+    <w:lsdException w:name="Medium Grid 1 Accent 6" w:uiPriority="67"/>
+    <w:lsdException w:name="Medium Grid 2 Accent 6" w:uiPriority="68"/>
+    <w:lsdException w:name="Medium Grid 3 Accent 6" w:uiPriority="69"/>
+    <w:lsdException w:name="Dark List Accent 6" w:uiPriority="70"/>
+    <w:lsdException w:name="Colorful Shading Accent 6" w:uiPriority="71"/>
+    <w:lsdException w:name="Colorful List Accent 6" w:uiPriority="72"/>
+    <w:lsdException w:name="Colorful Grid Accent 6" w:uiPriority="73"/>
+    <w:lsdException w:name="Subtle Emphasis" w:uiPriority="19" w:qFormat="1"/>
+    <w:lsdException w:name="Intense Emphasis" w:uiPriority="21" w:qFormat="1"/>
+    <w:lsdException w:name="Subtle Reference" w:uiPriority="31" w:qFormat="1"/>
+    <w:lsdException w:name="Intense Reference" w:uiPriority="32" w:qFormat="1"/>
+    <w:lsdException w:name="Book Title" w:uiPriority="33" w:qFormat="1"/>
+    <w:lsdException w:name="Bibliography" w:semiHidden="1" w:uiPriority="37" w:unhideWhenUsed="1"/>
+    <w:lsdException w:name="TOC Heading" w:semiHidden="1" w:uiPriority="39" w:unhideWhenUsed="1" w:qFormat="1"/>
+    <w:lsdException w:name="Plain Table 1" w:uiPriority="41"/>
+    <w:lsdException w:name="Plain Table 2" w:uiPriority="42"/>
+    <w:lsdException w:name="Plain Table 3" w:uiPriority="43"/>
+    <w:lsdException w:name="Plain Table 4" w:uiPriority="44"/>
+    <w:lsdException w:name="Plain Table 5" w:uiPriority="45"/>
+    <w:lsdException w:name="Grid Table Light" w:uiPriority="40"/>
+    <w:lsdException w:name="Grid Table 1 Light" w:uiPriority="46"/>
+    <w:lsdException w:name="Grid Table 2" w:uiPriority="47"/>
+    <w:lsdException w:name="Grid Table 3" w:uiPriority="48"/>
+    <w:lsdException w:name="Grid Table 4" w:uiPriority="49"/>
+    <w:lsdException w:name="Grid Table 5 Dark" w:uiPriority="50"/>
+    <w:lsdException w:name="Grid Table 6 Colorful" w:uiPriority="51"/>
+    <w:lsdException w:name="Grid Table 7 Colorful" w:uiPriority="52"/>
+    <w:lsdException w:name="Grid Table 1 Light Accent 1" w:uiPriority="46"/>
+    <w:lsdException w:name="Grid Table 2 Accent 1" w:uiPriority="47"/>
+    <w:lsdException w:name="Grid Table 3 Accent 1" w:uiPriority="48"/>
+    <w:lsdException w:name="Grid Table 4 Accent 1" w:uiPriority="49"/>
+    <w:lsdException w:name="Grid Table 5 Dark Accent 1" w:uiPriority="50"/>
+    <w:lsdException w:name="Grid Table 6 Colorful Accent 1" w:uiPriority="51"/>
+    <w:lsdException w:name="Grid Table 7 Colorful Accent 1" w:uiPriority="52"/>
+    <w:lsdException w:name="Grid Table 1 Light Accent 2" w:uiPriority="46"/>
+    <w:lsdException w:name="Grid Table 2 Accent 2" w:uiPriority="47"/>
+    <w:lsdException w:name="Grid Table 3 Accent 2" w:uiPriority="48"/>
+    <w:lsdException w:name="Grid Table 4 Accent 2" w:uiPriority="49"/>
+    <w:lsdException w:name="Grid Table 5 Dark Accent 2" w:uiPriority="50"/>
+    <w:lsdException w:name="Grid Table 6 Colorful Accent 2" w:uiPriority="51"/>
+    <w:lsdException w:name="Grid Table 7 Colorful Accent 2" w:uiPriority="52"/>
+    <w:lsdException w:name="Grid Table 1 Light Accent 3" w:uiPriority="46"/>
+    <w:lsdException w:name="Grid Table 2 Accent 3" w:uiPriority="47"/>
+    <w:lsdException w:name="Grid Table 3 Accent 3" w:uiPriority="48"/>
+    <w:lsdException w:name="Grid Table 4 Accent 3" w:uiPriority="49"/>
+    <w:lsdException w:name="Grid Table 5 Dark Accent 3" w:uiPriority="50"/>
+    <w:lsdException w:name="Grid Table 6 Colorful Accent 3" w:uiPriority="51"/>
+    <w:lsdException w:name="Grid Table 7 Colorful Accent 3" w:uiPriority="52"/>
+    <w:lsdException w:name="Grid Table 1 Light Accent 4" w:uiPriority="46"/>
+    <w:lsdException w:name="Grid Table 2 Accent 4" w:uiPriority="47"/>
+    <w:lsdException w:name="Grid Table 3 Accent 4" w:uiPriority="48"/>
+    <w:lsdException w:name="Grid Table 4 Accent 4" w:uiPriority="49"/>
+    <w:lsdException w:name="Grid Table 5 Dark Accent 4" w:uiPriority="50"/>
+    <w:lsdException w:name="Grid Table 6 Colorful Accent 4" w:uiPriority="51"/>
+    <w:lsdException w:name="Grid Table 7 Colorful Accent 4" w:uiPriority="52"/>
+    <w:lsdException w:name="Grid Table 1 Light Accent 5" w:uiPriority="46"/>
+    <w:lsdException w:name="Grid Table 2 Accent 5" w:uiPriority="47"/>
+    <w:lsdException w:name="Grid Table 3 Accent 5" w:uiPriority="48"/>
+    <w:lsdException w:name="Grid Table 4 Accent 5" w:uiPriority="49"/>
+    <w:lsdException w:name="Grid Table 5 Dark Accent 5" w:uiPriority="50"/>
+    <w:lsdException w:name="Grid Table 6 Colorful Accent 5" w:uiPriority="51"/>
+    <w:lsdException w:name="Grid Table 7 Colorful Accent 5" w:uiPriority="52"/>
+    <w:lsdException w:name="Grid Table 1 Light Accent 6" w:uiPriority="46"/>
+    <w:lsdException w:name="Grid Table 2 Accent 6" w:uiPriority="47"/>
+    <w:lsdException w:name="Grid Table 3 Accent 6" w:uiPriority="48"/>
+    <w:lsdException w:name="Grid Table 4 Accent 6" w:uiPriority="49"/>
+    <w:lsdException w:name="Grid Table 5 Dark Accent 6" w:uiPriority="50"/>
+    <w:lsdException w:name="Grid Table 6 Colorful Accent 6" w:uiPriority="51"/>
+    <w:lsdException w:name="Grid Table 7 Colorful Accent 6" w:uiPriority="52"/>
+    <w:lsdException w:name="List Table 1 Light" w:uiPriority="46"/>
+    <w:lsdException w:name="List Table 2" w:uiPriority="47"/>
+    <w:lsdException w:name="List Table 3" w:uiPriority="48"/>
+    <w:lsdException w:name="List Table 4" w:uiPriority="49"/>
+    <w:lsdException w:name="List Table 5 Dark" w:uiPriority="50"/>
+    <w:lsdException w:name="List Table 6 Colorful" w:uiPriority="51"/>
+    <w:lsdException w:name="List Table 7 Colorful" w:uiPriority="52"/>
+    <w:lsdException w:name="List Table 1 Light Accent 1" w:uiPriority="46"/>
+    <w:lsdException w:name="List Table 2 Accent 1" w:uiPriority="47"/>
+    <w:lsdException w:name="List Table 3 Accent 1" w:uiPriority="48"/>
+    <w:lsdException w:name="List Table 4 Accent 1" w:uiPriority="49"/>
+    <w:lsdException w:name="List Table 5 Dark Accent 1" w:uiPriority="50"/>
+    <w:lsdException w:name="List Table 6 Colorful Accent 1" w:uiPriority="51"/>
+    <w:lsdException w:name="List Table 7 Colorful Accent 1" w:uiPriority="52"/>
+    <w:lsdException w:name="List Table 1 Light Accent 2" w:uiPriority="46"/>
+    <w:lsdException w:name="List Table 2 Accent 2" w:uiPriority="47"/>
+    <w:lsdException w:name="List Table 3 Accent 2" w:uiPriority="48"/>
+    <w:lsdException w:name="List Table 4 Accent 2" w:uiPriority="49"/>
+    <w:lsdException w:name="List Table 5 Dark Accent 2" w:uiPriority="50"/>
+    <w:lsdException w:name="List Table 6 Colorful Accent 2" w:uiPriority="51"/>
+    <w:lsdException w:name="List Table 7 Colorful Accent 2" w:uiPriority="52"/>
+    <w:lsdException w:name="List Table 1 Light Accent 3" w:uiPriority="46"/>
+    <w:lsdException w:name="List Table 2 Accent 3" w:uiPriority="47"/>
+    <w:lsdException w:name="List Table 3 Accent 3" w:uiPriority="48"/>
+    <w:lsdException w:name="List Table 4 Accent 3" w:uiPriority="49"/>
+    <w:lsdException w:name="List Table 5 Dark Accent 3" w:uiPriority="50"/>
+    <w:lsdException w:name="List Table 6 Colorful Accent 3" w:uiPriority="51"/>
+    <w:lsdException w:name="List Table 7 Colorful Accent 3" w:uiPriority="52"/>
+    <w:lsdException w:name="List Table 1 Light Accent 4" w:uiPriority="46"/>
+    <w:lsdException w:name="List Table 2 Accent 4" w:uiPriority="47"/>
+    <w:lsdException w:name="List Table 3 Accent 4" w:uiPriority="48"/>
+    <w:lsdException w:name="List Table 4 Accent 4" w:uiPriority="49"/>
+    <w:lsdException w:name="List Table 5 Dark Accent 4" w:uiPriority="50"/>
+    <w:lsdException w:name="List Table 6 Colorful Accent 4" w:uiPriority="51"/>
+    <w:lsdException w:name="List Table 7 Colorful Accent 4" w:uiPriority="52"/>
+    <w:lsdException w:name="List Table 1 Light Accent 5" w:uiPriority="46"/>
+    <w:lsdException w:name="List Table 2 Accent 5" w:uiPriority="47"/>
+    <w:lsdException w:name="List Table 3 Accent 5" w:uiPriority="48"/>
+    <w:lsdException w:name="List Table 4 Accent 5" w:uiPriority="49"/>
+    <w:lsdException w:name="List Table 5 Dark Accent 5" w:uiPriority="50"/>
+    <w:lsdException w:name="List Table 6 Colorful Accent 5" w:uiPriority="51"/>
+    <w:lsdException w:name="List Table 7 Colorful Accent 5" w:uiPriority="52"/>
+    <w:lsdException w:name="List Table 1 Light Accent 6" w:uiPriority="46"/>
+    <w:lsdException w:name="List Table 2 Accent 6" w:uiPriority="47"/>
+    <w:lsdException w:name="List Table 3 Accent 6" w:uiPriority="48"/>
+    <w:lsdException w:name="List Table 4 Accent 6" w:uiPriority="49"/>
+    <w:lsdException w:name="List Table 5 Dark Accent 6" w:uiPriority="50"/>
+    <w:lsdException w:name="List Table 6 Colorful Accent 6" w:uiPriority="51"/>
+    <w:lsdException w:name="List Table 7 Colorful Accent 6" w:uiPriority="52"/>
   </w:latentStyles>
   <w:style w:type="paragraph" w:default="1" w:styleId="Normal">
     <w:name w:val="Normal"/>

</xml_diff>